<commit_message>
Added a few more small-ish edits to the document and reviewer comments.
</commit_message>
<xml_diff>
--- a/doc/manuscript.docx
+++ b/doc/manuscript.docx
@@ -561,7 +561,178 @@
         <w:t xml:space="preserve">(Table S1)</w:t>
       </w:r>
       <w:r>
-        <w:t xml:space="preserve">. These reports confirmed that the virome libraries consisted of highly purified virus genomic DNA. We supplemented these findings and found that, in light of the rigorous purification and quality control during sample collection and preparation, 77% (228 / 298 operational genomic units) still had some nucleotide similarity to a given bacterial reference genome (e-value &lt;</w:t>
+        <w:t xml:space="preserve">. These reports confirmed that the virome libraries consisted of highly purified virus genomic DNA.</w:t>
+      </w:r>
+    </w:p>
+    <w:p>
+      <w:pPr>
+        <w:pStyle w:val="BodyText"/>
+      </w:pPr>
+      <w:r>
+        <w:t xml:space="preserve">The bacterial and viral sequences from these studies were quality filtered and assembled into contigs. We further grouped the related bacterial and phage contigs into operationally defined units based on their k-mer frequencies and co-abundance patterns, similar to previous reports</w:t>
+      </w:r>
+      <w:r>
+        <w:t xml:space="preserve"> </w:t>
+      </w:r>
+      <w:r>
+        <w:rPr>
+          <w:b/>
+        </w:rPr>
+        <w:t xml:space="preserve">(Supplemental Figure</w:t>
+      </w:r>
+      <w:r>
+        <w:rPr>
+          <w:b/>
+        </w:rPr>
+        <w:t xml:space="preserve"> </w:t>
+      </w:r>
+      <w:r>
+        <w:rPr>
+          <w:b/>
+        </w:rPr>
+        <w:t xml:space="preserve"> </w:t>
+      </w:r>
+      <w:r>
+        <w:rPr>
+          <w:b/>
+        </w:rPr>
+        <w:t xml:space="preserve">-</w:t>
+      </w:r>
+      <w:r>
+        <w:rPr>
+          <w:b/>
+        </w:rPr>
+        <w:t xml:space="preserve"> </w:t>
+      </w:r>
+      <w:r>
+        <w:rPr>
+          <w:b/>
+        </w:rPr>
+        <w:t xml:space="preserve">)</w:t>
+      </w:r>
+      <w:r>
+        <w:t xml:space="preserve"> </w:t>
+      </w:r>
+      <w:r>
+        <w:t xml:space="preserve">(42)</w:t>
+      </w:r>
+      <w:r>
+        <w:t xml:space="preserve">. We referred to these operationally defined groups of related contigs as operational genomic units (OGUs). Each OGU represented a genomically similar sub-population of either bacteria or phages. Contig lengths within clusters ranged between</w:t>
+      </w:r>
+      <w:r>
+        <w:t xml:space="preserve"> </w:t>
+      </w:r>
+      <m:oMath>
+        <m:sSup>
+          <m:e>
+            <m:r>
+              <m:rPr/>
+              <m:t>10</m:t>
+            </m:r>
+          </m:e>
+          <m:sup>
+            <m:r>
+              <m:rPr/>
+              <m:t>3</m:t>
+            </m:r>
+          </m:sup>
+        </m:sSup>
+      </m:oMath>
+      <w:r>
+        <w:t xml:space="preserve"> </w:t>
+      </w:r>
+      <w:r>
+        <w:t xml:space="preserve">and</w:t>
+      </w:r>
+      <w:r>
+        <w:t xml:space="preserve"> </w:t>
+      </w:r>
+      <m:oMath>
+        <m:sSup>
+          <m:e>
+            <m:r>
+              <m:rPr/>
+              <m:t>10</m:t>
+            </m:r>
+          </m:e>
+          <m:sup>
+            <m:r>
+              <m:rPr/>
+              <m:t>5.5</m:t>
+            </m:r>
+          </m:sup>
+        </m:sSup>
+      </m:oMath>
+      <w:r>
+        <w:t xml:space="preserve"> </w:t>
+      </w:r>
+      <w:r>
+        <w:t xml:space="preserve">bp</w:t>
+      </w:r>
+      <w:r>
+        <w:t xml:space="preserve"> </w:t>
+      </w:r>
+      <w:r>
+        <w:rPr>
+          <w:b/>
+        </w:rPr>
+        <w:t xml:space="preserve">(Supplemental Figure</w:t>
+      </w:r>
+      <w:r>
+        <w:rPr>
+          <w:b/>
+        </w:rPr>
+        <w:t xml:space="preserve"> </w:t>
+      </w:r>
+      <w:r>
+        <w:rPr>
+          <w:b/>
+        </w:rPr>
+        <w:t xml:space="preserve"> </w:t>
+      </w:r>
+      <w:r>
+        <w:rPr>
+          <w:b/>
+        </w:rPr>
+        <w:t xml:space="preserve">-</w:t>
+      </w:r>
+      <w:r>
+        <w:rPr>
+          <w:b/>
+        </w:rPr>
+        <w:t xml:space="preserve"> </w:t>
+      </w:r>
+      <w:r>
+        <w:rPr>
+          <w:b/>
+        </w:rPr>
+        <w:t xml:space="preserve">)</w:t>
+      </w:r>
+      <w:r>
+        <w:t xml:space="preserve">.</w:t>
+      </w:r>
+    </w:p>
+    <w:p>
+      <w:pPr>
+        <w:pStyle w:val="BodyText"/>
+      </w:pPr>
+      <w:r>
+        <w:t xml:space="preserve">We supplemented the previous study findings</w:t>
+      </w:r>
+      <w:r>
+        <w:t xml:space="preserve"> </w:t>
+      </w:r>
+      <w:r>
+        <w:rPr>
+          <w:b/>
+        </w:rPr>
+        <w:t xml:space="preserve">(Table S1)</w:t>
+      </w:r>
+      <w:r>
+        <w:t xml:space="preserve"> </w:t>
+      </w:r>
+      <w:r>
+        <w:t xml:space="preserve">and found that, in light of the rigorous purification and quality control during sample collection and preparation, 77% (228 / 298 operational genomic units) still had some nucleotide similarity to a given bacterial reference genome (e-value &lt;</w:t>
       </w:r>
       <w:r>
         <w:t xml:space="preserve"> </w:t>
@@ -587,7 +758,19 @@
         </m:sSup>
       </m:oMath>
       <w:r>
-        <w:t xml:space="preserve">). These findings agree with the previous reports from which we obtained our data, in that the majority of the gut and skin bacteriophages were temperate and shared elements with bacterial reference genomes, primarily because their replication cycles include bacterial genome integration</w:t>
+        <w:t xml:space="preserve">). As absence of bacterial contamination has been confirmed</w:t>
+      </w:r>
+      <w:r>
+        <w:t xml:space="preserve"> </w:t>
+      </w:r>
+      <w:r>
+        <w:rPr>
+          <w:b/>
+        </w:rPr>
+        <w:t xml:space="preserve">(Table S1)</w:t>
+      </w:r>
+      <w:r>
+        <w:t xml:space="preserve">, we interpret this as evidence that the majority of the gut and skin bacteriophages were temperate and thereby shared elements with bacterial reference genomes that contained similar integrated phages when sequenced--a trend previously reported</w:t>
       </w:r>
       <w:r>
         <w:t xml:space="preserve"> </w:t>
@@ -596,7 +779,7 @@
         <w:t xml:space="preserve">(14)</w:t>
       </w:r>
       <w:r>
-        <w:t xml:space="preserve">. We additionally confidently identified two OGUs as being complete phages using the stringent Virsorter phage identification algorithm (class 1 confidence group)</w:t>
+        <w:t xml:space="preserve">. Additionally, we identified two OGUs as being complete phages using the stringent Virsorter phage identification algorithm (class 1 confidence group)</w:t>
       </w:r>
       <w:r>
         <w:t xml:space="preserve"> </w:t>
@@ -675,155 +858,7 @@
         <w:t xml:space="preserve">(47)</w:t>
       </w:r>
       <w:r>
-        <w:t xml:space="preserve">. Not only does this suggest a low level of "contamination", but also highlights future needs to more deeply sequence the bacterial metagenomes, whose genomes are order of magnitude longer than phages and other viruses.</w:t>
-      </w:r>
-    </w:p>
-    <w:p>
-      <w:pPr>
-        <w:pStyle w:val="BodyText"/>
-      </w:pPr>
-      <w:r>
-        <w:t xml:space="preserve">The bacterial and viral sequences from these studies were quality filtered and assembled into contigs. We further grouped the related bacterial and phage contigs into operationally defined units based on their k-mer frequencies and co-abundance patterns, similar to previous reports</w:t>
-      </w:r>
-      <w:r>
-        <w:t xml:space="preserve"> </w:t>
-      </w:r>
-      <w:r>
-        <w:rPr>
-          <w:b/>
-        </w:rPr>
-        <w:t xml:space="preserve">(Supplemental Figure</w:t>
-      </w:r>
-      <w:r>
-        <w:rPr>
-          <w:b/>
-        </w:rPr>
-        <w:t xml:space="preserve"> </w:t>
-      </w:r>
-      <w:r>
-        <w:rPr>
-          <w:b/>
-        </w:rPr>
-        <w:t xml:space="preserve"> </w:t>
-      </w:r>
-      <w:r>
-        <w:rPr>
-          <w:b/>
-        </w:rPr>
-        <w:t xml:space="preserve">-</w:t>
-      </w:r>
-      <w:r>
-        <w:rPr>
-          <w:b/>
-        </w:rPr>
-        <w:t xml:space="preserve"> </w:t>
-      </w:r>
-      <w:r>
-        <w:rPr>
-          <w:b/>
-        </w:rPr>
-        <w:t xml:space="preserve">)</w:t>
-      </w:r>
-      <w:r>
-        <w:t xml:space="preserve"> </w:t>
-      </w:r>
-      <w:r>
-        <w:t xml:space="preserve">(42)</w:t>
-      </w:r>
-      <w:r>
-        <w:t xml:space="preserve">. We referred to these operationally defined groups of related contigs as operational genomic units (OGUs). Each OGU represented a genomically similar sub-population of either bacteria or phages. Contig lengths within clusters ranged between</w:t>
-      </w:r>
-      <w:r>
-        <w:t xml:space="preserve"> </w:t>
-      </w:r>
-      <m:oMath>
-        <m:sSup>
-          <m:e>
-            <m:r>
-              <m:rPr/>
-              <m:t>10</m:t>
-            </m:r>
-          </m:e>
-          <m:sup>
-            <m:r>
-              <m:rPr/>
-              <m:t>3</m:t>
-            </m:r>
-          </m:sup>
-        </m:sSup>
-      </m:oMath>
-      <w:r>
-        <w:t xml:space="preserve"> </w:t>
-      </w:r>
-      <w:r>
-        <w:t xml:space="preserve">and</w:t>
-      </w:r>
-      <w:r>
-        <w:t xml:space="preserve"> </w:t>
-      </w:r>
-      <m:oMath>
-        <m:sSup>
-          <m:e>
-            <m:r>
-              <m:rPr/>
-              <m:t>10</m:t>
-            </m:r>
-          </m:e>
-          <m:sup>
-            <m:r>
-              <m:rPr/>
-              <m:t>5.5</m:t>
-            </m:r>
-          </m:sup>
-        </m:sSup>
-      </m:oMath>
-      <w:r>
-        <w:t xml:space="preserve"> </w:t>
-      </w:r>
-      <w:r>
-        <w:t xml:space="preserve">bp</w:t>
-      </w:r>
-      <w:r>
-        <w:t xml:space="preserve"> </w:t>
-      </w:r>
-      <w:r>
-        <w:rPr>
-          <w:b/>
-        </w:rPr>
-        <w:t xml:space="preserve">(Supplemental Figure</w:t>
-      </w:r>
-      <w:r>
-        <w:rPr>
-          <w:b/>
-        </w:rPr>
-        <w:t xml:space="preserve"> </w:t>
-      </w:r>
-      <w:r>
-        <w:rPr>
-          <w:b/>
-        </w:rPr>
-        <w:t xml:space="preserve"> </w:t>
-      </w:r>
-      <w:r>
-        <w:rPr>
-          <w:b/>
-        </w:rPr>
-        <w:t xml:space="preserve">-</w:t>
-      </w:r>
-      <w:r>
-        <w:rPr>
-          <w:b/>
-        </w:rPr>
-        <w:t xml:space="preserve"> </w:t>
-      </w:r>
-      <w:r>
-        <w:rPr>
-          <w:b/>
-        </w:rPr>
-        <w:t xml:space="preserve">)</w:t>
-      </w:r>
-      <w:r>
-        <w:t xml:space="preserve">.</w:t>
+        <w:t xml:space="preserve">. Together this suggests only minimal "contamination" of the bacterial OGUs.</w:t>
       </w:r>
     </w:p>
     <w:p>
@@ -1127,7 +1162,7 @@
         <w:t xml:space="preserve">(54, 55)</w:t>
       </w:r>
       <w:r>
-        <w:t xml:space="preserve">. The master network was highly connected and contained 72,287 infectious relationships among 578 nodes, representing 298 phages and 280 bacteria. Although the network was highly connected, not all relationships were present in all samples. As relationships were weighted by the relative abundances of their associated bacteria and phages, lowly abundant relationships could be present but not highly abundant. Like the master network, the skin network exhibited a diameter of 4 (measure of graph size; the greatest number of traversed vertices required between two vertices) and included 576 (297 phages, 279 bacteria, 99.7% total) and 72,127 (99.8%) of the master network nodes and edges, respectively</w:t>
+        <w:t xml:space="preserve">. The master network was highly connected and contained 72,287 infectious relationships among 578 nodes, representing 298 phages and 280 bacteria. Although the network was highly connected, not all relationships were present in all samples. Relationships were weighted by the relative abundances of their associated bacteria and phages. Like the master network, the skin network exhibited a diameter of 4 (measure of graph size; the greatest number of traversed vertices required between two vertices) and included 576 (297 phages, 279 bacteria, 99.7% total) and 72,127 (99.8%) of the master network nodes and edges, respectively</w:t>
       </w:r>
       <w:r>
         <w:t xml:space="preserve"> </w:t>
@@ -1892,7 +1927,7 @@
         <w:pStyle w:val="BodyText"/>
       </w:pPr>
       <w:r>
-        <w:t xml:space="preserve">Finally, the networks in this study were built using operational genomic units (OGUs), which represented groups of highly similar bacteria or phage genomes or genome fragments as clustered sub-populations. Similar clustering definition and validation methods, both computational and experimental, have been implemented in other metagenomic sequencing studies, as well</w:t>
+        <w:t xml:space="preserve">Finally, the networks in this study were built using operational genomic units (OGUs), which represented groups of highly similar bacteria or phage genomes or clustered genome fragments. Similar clustering definition and validation methods, both computational and experimental, have been implemented in other metagenomic sequencing studies, as well</w:t>
       </w:r>
       <w:r>
         <w:t xml:space="preserve"> </w:t>
@@ -14337,7 +14372,7 @@
     </w:lvl>
   </w:abstractNum>
   <w:abstractNum w:abstractNumId="990">
-    <w:nsid w:val="2fb821cb"/>
+    <w:nsid w:val="d87dd062"/>
     <w:multiLevelType w:val="multilevel"/>
     <w:lvl w:ilvl="0">
       <w:numFmt w:val="bullet"/>

</xml_diff>

<commit_message>
Created doc with diffs highlighted.
</commit_message>
<xml_diff>
--- a/doc/manuscript.docx
+++ b/doc/manuscript.docx
@@ -4473,9 +4473,6 @@
         <w:t xml:space="preserve">. (C) Quantification of average degree centrality and (D) closeness centrality between obese and healthy adult women from the Twin gut study. Each point represents a stool sample taken from one of the three adult woman confirmed as obese or healthy and with matching virus and bacteria data.</w:t>
       </w:r>
       <w:r>
-        <w:rPr>
-          <w:i/>
-        </w:rPr>
         <w:t xml:space="preserve"> </w:t>
       </w:r>
     </w:p>
@@ -14372,7 +14369,7 @@
     </w:lvl>
   </w:abstractNum>
   <w:abstractNum w:abstractNumId="990">
-    <w:nsid w:val="d87dd062"/>
+    <w:nsid w:val="8a51b742"/>
     <w:multiLevelType w:val="multilevel"/>
     <w:lvl w:ilvl="0">
       <w:numFmt w:val="bullet"/>

</xml_diff>

<commit_message>
Updated docs for resubmission.
</commit_message>
<xml_diff>
--- a/doc/manuscript.docx
+++ b/doc/manuscript.docx
@@ -513,7 +513,7 @@
         <w:t xml:space="preserve">(38, 39)</w:t>
       </w:r>
       <w:r>
-        <w:t xml:space="preserve">. We selected these datasets because their virome samples were subjected to virus-like particle (VLP) purification, which removed contaminating DNA from human cells, bacteria, etc. To this end, the publishing authors employed combinations of filtration, chloroform/DNase treatment, and cesium chloride gradients to eliminate organismal DNA (bacteria, human, fungal, etc) and thereby allow for direct assessment of both the extracellular and fully-assembled intracellular virome</w:t>
+        <w:t xml:space="preserve">. We selected these datasets because their virome samples were subjected to virus-like particle (VLP) purification, which removed contaminating DNA from human cells, bacteria, etc. To this end, the publishing authors employed combinations of filtration, chloroform/DNase treatment, and cesium chloride gradients to eliminate organismal DNA (e.g. bacteria, human, fungi, etc) and thereby allow for direct assessment of both the extracellular and fully-assembled intracellular virome</w:t>
       </w:r>
       <w:r>
         <w:t xml:space="preserve"> </w:t>
@@ -549,7 +549,7 @@
         <w:t xml:space="preserve">(14, 39)</w:t>
       </w:r>
       <w:r>
-        <w:t xml:space="preserve">. Each research group reported quality control measures to ensure the purity of the virome sequence datasets, using both computational and molecular techniques, including, for example, 16S rRNA gene qPCR</w:t>
+        <w:t xml:space="preserve">. Each research group reported quality control measures to ensure the purity of the virome sequence datasets, using both computational and molecular techniques (e.g. 16S rRNA gene qPCR)</w:t>
       </w:r>
       <w:r>
         <w:t xml:space="preserve"> </w:t>
@@ -717,7 +717,7 @@
         <w:pStyle w:val="BodyText"/>
       </w:pPr>
       <w:r>
-        <w:t xml:space="preserve">We supplemented the previous study findings</w:t>
+        <w:t xml:space="preserve">While supplementing the previous quality control measures</w:t>
       </w:r>
       <w:r>
         <w:t xml:space="preserve"> </w:t>
@@ -732,7 +732,7 @@
         <w:t xml:space="preserve"> </w:t>
       </w:r>
       <w:r>
-        <w:t xml:space="preserve">and found that, in light of the rigorous purification and quality control during sample collection and preparation, 77% (228 / 298 operational genomic units) still had some nucleotide similarity to a given bacterial reference genome (e-value &lt;</w:t>
+        <w:t xml:space="preserve">we found that, in light of the rigorous purification and quality control during sample collection and preparation, 77% (228 / 298 operational genomic units) still had some nucleotide similarity to a given bacterial reference genome (e-value &lt;</w:t>
       </w:r>
       <w:r>
         <w:t xml:space="preserve"> </w:t>
@@ -758,7 +758,7 @@
         </m:sSup>
       </m:oMath>
       <w:r>
-        <w:t xml:space="preserve">). As absence of bacterial contamination has been confirmed</w:t>
+        <w:t xml:space="preserve">). As absence of bacterial contamination had been confirmed by sensitive molecular methods</w:t>
       </w:r>
       <w:r>
         <w:t xml:space="preserve"> </w:t>
@@ -770,7 +770,7 @@
         <w:t xml:space="preserve">(Table S1)</w:t>
       </w:r>
       <w:r>
-        <w:t xml:space="preserve">, we interpret this as evidence that the majority of the gut and skin bacteriophages were temperate and thereby shared elements with bacterial reference genomes that contained similar integrated phages when sequenced--a trend previously reported</w:t>
+        <w:t xml:space="preserve">, we interpreted this as evidence that the majority of the gut and skin bacteriophages were temperate and thereby shared elements with bacterial reference genomes that contained similar integrated phages when sequenced--a trend previously reported</w:t>
       </w:r>
       <w:r>
         <w:t xml:space="preserve"> </w:t>
@@ -796,7 +796,7 @@
         <w:pStyle w:val="BodyText"/>
       </w:pPr>
       <w:r>
-        <w:t xml:space="preserve">While the whole metagenomic shotgun sequence samples were not subjected to purification, they primarily consisted of bacteria, quantified with an average viral relative abundance of 0.4%</w:t>
+        <w:t xml:space="preserve">The whole metagenomic shotgun sequence samples primarily consisted of bacteria, with an average viral relative abundance of 0.4%</w:t>
       </w:r>
       <w:r>
         <w:t xml:space="preserve"> </w:t>
@@ -814,7 +814,7 @@
         <w:t xml:space="preserve">(13, 14, 38, 39)</w:t>
       </w:r>
       <w:r>
-        <w:t xml:space="preserve">. We again supplemented these findings and found that only 2% (6 / 280 operational genomic units) of bacteria had significantly strong nucleotide similarity to phage reference genomes (e-value &lt;</w:t>
+        <w:t xml:space="preserve">. We found that only 2% (6 / 280 OGUs) of bacterial OGUs had significantly strong nucleotide similarity to phage reference genomes (e-value &lt;</w:t>
       </w:r>
       <w:r>
         <w:t xml:space="preserve"> </w:t>
@@ -1153,7 +1153,7 @@
         <w:t xml:space="preserve">)</w:t>
       </w:r>
       <w:r>
-        <w:t xml:space="preserve">. Bacterial and phage relative abundance was recorded in each sample for each OGU, and the weight of the edge connecting those OGUs was calculated as a function of those relative abundance values. The separate extraction of the phage and bacterial libraries ensured a more accurate measurement of the microbial communities, as has been outlined previously</w:t>
+        <w:t xml:space="preserve">. Bacterial and phage relative abundance was recorded in each sample for each OGU and the weight of the edge connecting those OGUs was calculated as a function of those relative abundance values. The separate extraction of the phage and bacterial libraries ensured a more accurate measurement of the microbial communities, as has been outlined previously</w:t>
       </w:r>
       <w:r>
         <w:t xml:space="preserve"> </w:t>
@@ -1192,7 +1192,7 @@
         <w:t xml:space="preserve">E - F)</w:t>
       </w:r>
       <w:r>
-        <w:t xml:space="preserve">. The phages and bacteria in the gut diet and twin sample sets were more sparsely related, with the diet study consisting of 89 (41 phages, 48 bacteria) nodes and 5,566 relationships, and the twin study containing 137 (36 phages, 101 bacteria) nodes and 17,250 relationships</w:t>
+        <w:t xml:space="preserve">. The phages and bacteria in the diet and twin sample sets were more sparsely related, with the diet study consisting of 89 (41 phages, 48 bacteria) nodes and 5,566 relationships, and the twin study containing 137 (36 phages, 101 bacteria) nodes and 17,250 relationships</w:t>
       </w:r>
       <w:r>
         <w:t xml:space="preserve"> </w:t>
@@ -1275,7 +1275,7 @@
         <w:t xml:space="preserve">(30, 58)</w:t>
       </w:r>
       <w:r>
-        <w:t xml:space="preserve">. We used this information to calculate the average connectedness per sample, which was corrected for the maximum potential degree of connectedness. Unfortunately our dataset was insufficiently powered to make strong conclusions toward this hypothesis, but the data still provides an interesting "case observation" that warrants further investigation.</w:t>
+        <w:t xml:space="preserve">. We used this information to calculate the average connectedness per sample, which was corrected for the maximum potential degree of connectedness. Unfortunately our dataset was insufficiently powered to make strong conclusions toward this hypothesis, but this is an interesting observation that warrants further investigation.</w:t>
       </w:r>
     </w:p>
     <w:p>
@@ -1441,7 +1441,7 @@
         <w:t xml:space="preserve">D)</w:t>
       </w:r>
       <w:r>
-        <w:t xml:space="preserve">. These results suggested that the obesity-associated networks are less connected, having microbes further from all other microbes within the community. This again comes with the caveat that this is a case observation with too small of a sample size to make more substantial claims. This is however an area for future investigation.</w:t>
+        <w:t xml:space="preserve">. These results suggested that the obesity-associated networks are less connected, having microbes further from all other microbes within the community. This again comes with the caveat that this is a preliminary observation with too small of a sample size to make more substantial claims.</w:t>
       </w:r>
     </w:p>
     <w:p>
@@ -1558,7 +1558,7 @@
         <w:t xml:space="preserve">B</w:t>
       </w:r>
       <w:r>
-        <w:t xml:space="preserve">). Four of the five available subjects were used here because one of the subjects was not sampled at the initial time point. The lack of statistical confidence was again due to the small sample size of this dataset.</w:t>
+        <w:t xml:space="preserve">). Four of the five available subjects were used because one of the subjects was not sampled at the initial time point. The lack of statistical confidence was likely due to the small sample size of this dataset.</w:t>
       </w:r>
     </w:p>
     <w:p>
@@ -4287,62 +4287,15 @@
       <w:pPr>
         <w:pStyle w:val="Heading1"/>
       </w:pPr>
-      <w:bookmarkStart w:id="51" w:name="figures"/>
+      <w:bookmarkStart w:id="51" w:name="figure-legends"/>
       <w:bookmarkEnd w:id="51"/>
       <w:r>
-        <w:t xml:space="preserve">Figures</w:t>
+        <w:t xml:space="preserve">Figure Legends</w:t>
       </w:r>
     </w:p>
     <w:p>
       <w:pPr>
         <w:pStyle w:val="FigureWithCaption"/>
-      </w:pPr>
-      <w:r>
-        <w:drawing>
-          <wp:inline>
-            <wp:extent cx="3810000" cy="2540000"/>
-            <wp:effectExtent b="0" l="0" r="0" t="0"/>
-            <wp:docPr descr="Summary of Multi-Study Network Model. (A) Average ROC curve used to create the microbiome-virome infection prediction model. (B) Importance scores associated with the metrics used in the random forest model to predict relationships between bacteria and phages. The importance score is defined as the mean decrease in accuracy of the model when a feature (e.g. Pfam) is excluded. Features include the local gene alignments between bacteria and phage genes (denoted blastx; the blastx algorithm in Diamond aligner), local genome nucleotide alignments between bacteria and phage OGUs, presence of experimentally validated protein family domains (Pfams) between phage and bacteria OGUs, and CRISPR targeting of bacteria toward phages (CRISPR). (C) Proportions of samples included (gray) and excluded (red) in the model. Samples were excluded from the model because they did not yield any scores. Those interactions without scores were automatically classified as not having interactions. (D) Bipartite visualization of the resulting phage-bacteria network. Phage OGUs are presented in orange, bacteria OGUs in red, and their interaction edges are represented as connecting lines. This network includes information from all three published studies. (E) Network diameter (measure of graph size; the greatest number of traversed vertices required between two vertices), (F) number of vertices, and (G) number of edges (relationships) for the total network (orange) and the individual study sub-networks (diet study = red, skin study = yellow, twin study = green). " id="1" name="Picture"/>
-            <a:graphic>
-              <a:graphicData uri="http://schemas.openxmlformats.org/drawingml/2006/picture">
-                <pic:pic>
-                  <pic:nvPicPr>
-                    <pic:cNvPr descr="../figures/rocCurves.pdf" id="0" name="Picture"/>
-                    <pic:cNvPicPr>
-                      <a:picLocks noChangeArrowheads="1" noChangeAspect="1"/>
-                    </pic:cNvPicPr>
-                  </pic:nvPicPr>
-                  <pic:blipFill>
-                    <a:blip r:embed="rId52"/>
-                    <a:stretch>
-                      <a:fillRect/>
-                    </a:stretch>
-                  </pic:blipFill>
-                  <pic:spPr bwMode="auto">
-                    <a:xfrm>
-                      <a:off x="0" y="0"/>
-                      <a:ext cx="3810000" cy="2540000"/>
-                    </a:xfrm>
-                    <a:prstGeom prst="rect">
-                      <a:avLst/>
-                    </a:prstGeom>
-                    <a:noFill/>
-                    <a:ln w="9525">
-                      <a:noFill/>
-                      <a:headEnd/>
-                      <a:tailEnd/>
-                    </a:ln>
-                  </pic:spPr>
-                </pic:pic>
-              </a:graphicData>
-            </a:graphic>
-          </wp:inline>
-        </w:drawing>
-      </w:r>
-    </w:p>
-    <w:p>
-      <w:pPr>
-        <w:pStyle w:val="ImageCaption"/>
       </w:pPr>
       <w:r>
         <w:rPr>
@@ -4384,49 +4337,91 @@
     </w:p>
     <w:p>
       <w:pPr>
+        <w:pStyle w:val="ImageCaption"/>
+      </w:pPr>
+      <w:r>
+        <w:rPr>
+          <w:b/>
+        </w:rPr>
+        <w:t xml:space="preserve">Summary of Multi-Study Network Model.</w:t>
+      </w:r>
+      <w:r>
+        <w:t xml:space="preserve"> </w:t>
+      </w:r>
+      <w:r>
+        <w:rPr>
+          <w:i/>
+        </w:rPr>
+        <w:t xml:space="preserve">(A) Average ROC curve used to create the microbiome-virome infection prediction model. (B) Importance scores associated with the metrics used in the random forest model to predict relationships between bacteria and phages. The importance score is defined as the mean decrease in accuracy of the model when a feature (e.g. Pfam) is excluded. Features include the local gene alignments between bacteria and phage genes (denoted</w:t>
+      </w:r>
+      <w:r>
+        <w:rPr>
+          <w:i/>
+        </w:rPr>
+        <w:t xml:space="preserve"> </w:t>
+      </w:r>
+      <w:r>
+        <w:rPr>
+          <w:rStyle w:val="VerbatimChar"/>
+          <w:i/>
+        </w:rPr>
+        <w:t xml:space="preserve">blastx</w:t>
+      </w:r>
+      <w:r>
+        <w:rPr>
+          <w:i/>
+        </w:rPr>
+        <w:t xml:space="preserve">; the blastx algorithm in Diamond aligner), local genome nucleotide alignments between bacteria and phage OGUs, presence of experimentally validated protein family domains (Pfams) between phage and bacteria OGUs, and CRISPR targeting of bacteria toward phages (CRISPR). (C) Proportions of samples included (gray) and excluded (red) in the model. Samples were excluded from the model because they did not yield any scores. Those interactions without scores were automatically classified as not having interactions. (D) Bipartite visualization of the resulting phage-bacteria network. Phage OGUs are presented in orange, bacteria OGUs in red, and their interaction edges are represented as connecting lines. This network includes information from all three published studies. (E) Network diameter (measure of graph size; the greatest number of traversed vertices required between two vertices), (F) number of vertices, and (G) number of edges (relationships) for the total network (orange) and the individual study sub-networks (diet study = red, skin study = yellow, twin study = green).</w:t>
+      </w:r>
+      <w:r>
+        <w:t xml:space="preserve"> </w:t>
+      </w:r>
+    </w:p>
+    <w:p>
+      <w:pPr>
         <w:pStyle w:val="FigureWithCaption"/>
       </w:pPr>
       <w:r>
-        <w:drawing>
-          <wp:inline>
-            <wp:extent cx="3810000" cy="2540000"/>
-            <wp:effectExtent b="0" l="0" r="0" t="0"/>
-            <wp:docPr descr="Impact of Diet and Obesity on Gut Network Structure. (A) Quantification of average degree centrality (number of edges per node) and (B) closeness centrality (average distance from each node to every other node) of gut microbiome networks of subjects limited to exclusively high-fat or low-fat diets. Each point represents the centrality from a human subject stool sample that was collected 8-10 days following the beginning of their defined diet. There are five samples here, compared to the four in figure , because one of the was only sampled post-diet, providing us data for this analysis but not allowing us to compare to a baseline for figure . (C) Quantification of average degree centrality and (D) closeness centrality between obese and healthy adult women from the Twin gut study. Each point represents a stool sample taken from one of the three adult woman confirmed as obese or healthy and with matching virus and bacteria data. " id="1" name="Picture"/>
-            <a:graphic>
-              <a:graphicData uri="http://schemas.openxmlformats.org/drawingml/2006/picture">
-                <pic:pic>
-                  <pic:nvPicPr>
-                    <pic:cNvPr descr="../figures/dietnetworks.pdf" id="0" name="Picture"/>
-                    <pic:cNvPicPr>
-                      <a:picLocks noChangeArrowheads="1" noChangeAspect="1"/>
-                    </pic:cNvPicPr>
-                  </pic:nvPicPr>
-                  <pic:blipFill>
-                    <a:blip r:embed="rId53"/>
-                    <a:stretch>
-                      <a:fillRect/>
-                    </a:stretch>
-                  </pic:blipFill>
-                  <pic:spPr bwMode="auto">
-                    <a:xfrm>
-                      <a:off x="0" y="0"/>
-                      <a:ext cx="3810000" cy="2540000"/>
-                    </a:xfrm>
-                    <a:prstGeom prst="rect">
-                      <a:avLst/>
-                    </a:prstGeom>
-                    <a:noFill/>
-                    <a:ln w="9525">
-                      <a:noFill/>
-                      <a:headEnd/>
-                      <a:tailEnd/>
-                    </a:ln>
-                  </pic:spPr>
-                </pic:pic>
-              </a:graphicData>
-            </a:graphic>
-          </wp:inline>
-        </w:drawing>
+        <w:rPr>
+          <w:b/>
+        </w:rPr>
+        <w:t xml:space="preserve">Impact of Diet and Obesity on Gut Network Structure.</w:t>
+      </w:r>
+      <w:r>
+        <w:t xml:space="preserve"> </w:t>
+      </w:r>
+      <w:r>
+        <w:rPr>
+          <w:i/>
+        </w:rPr>
+        <w:t xml:space="preserve">(A) Quantification of average degree centrality (number of edges per node) and (B) closeness centrality (average distance from each node to every other node) of gut microbiome networks of subjects limited to exclusively high-fat or low-fat diets. Each point represents the centrality from a human subject stool sample that was collected 8-10 days following the beginning of their defined diet. There are five samples here, compared to the four in figure</w:t>
+      </w:r>
+      <w:r>
+        <w:rPr>
+          <w:i/>
+        </w:rPr>
+        <w:t xml:space="preserve"> </w:t>
+      </w:r>
+      <w:r>
+        <w:rPr>
+          <w:i/>
+        </w:rPr>
+        <w:t xml:space="preserve">, because one of the was only sampled post-diet, providing us data for this analysis but not allowing us to compare to a baseline for figure</w:t>
+      </w:r>
+      <w:r>
+        <w:rPr>
+          <w:i/>
+        </w:rPr>
+        <w:t xml:space="preserve"> </w:t>
+      </w:r>
+      <w:r>
+        <w:rPr>
+          <w:i/>
+        </w:rPr>
+        <w:t xml:space="preserve">. (C) Quantification of average degree centrality and (D) closeness centrality between obese and healthy adult women from the Twin gut study. Each point represents a stool sample taken from one of the three adult woman confirmed as obese or healthy and with matching virus and bacteria data.</w:t>
+      </w:r>
+      <w:r>
+        <w:t xml:space="preserve"> </w:t>
       </w:r>
     </w:p>
     <w:p>
@@ -4481,46 +4476,31 @@
         <w:pStyle w:val="FigureWithCaption"/>
       </w:pPr>
       <w:r>
-        <w:drawing>
-          <wp:inline>
-            <wp:extent cx="3810000" cy="2540000"/>
-            <wp:effectExtent b="0" l="0" r="0" t="0"/>
-            <wp:docPr descr="Intrapersonal vs Interpersonal Network Dissimilarity Across Different Human Systems. (A) NMDS ordination illustrating network dissimilarity between subjects over time. Each sample is colored by subject, with each colored sample pair collected 8-10 days apart. Dissimilarity was calculated using the Bray-Curtis metric based on abundance weighted eigenvector centrality signatures, with a greater distance representing greater dissimilarity in bacteria and phage centrality and abundance. Only four subjects were included here, compared to the five used in figure , because one of the subjects was missing the inital sampling time point and therefore lacked temporal sampling. (B) Quantification of gut network dissimilarity within the same subject over time (intrapersonal) and the mean dissimilarity between the subject of interest and all other subjects (interpersonal). The p-value is provided near the bottom of the figure. (C) Quantification of gut network dissimilarity within subjects from the same family (intrafamily) and the mean dissimilarity between subjects within a family and those of other families (interfamily). Each point represents the inter-family and intra-family dissimilarity of a twin or mother that was sampled over time. (D) Quantification of skin network dissimilarity within the same subject and anatomical location over time (intrapersonal) and the mean dissimilarity between the subject of interest and all other subjects at the same time and the same anatomical location (interpersonal). All p-values were calculated using a paired Wilcoxon test." id="1" name="Picture"/>
-            <a:graphic>
-              <a:graphicData uri="http://schemas.openxmlformats.org/drawingml/2006/picture">
-                <pic:pic>
-                  <pic:nvPicPr>
-                    <pic:cNvPr descr="../figures/intrapersonal_diversity.pdf" id="0" name="Picture"/>
-                    <pic:cNvPicPr>
-                      <a:picLocks noChangeArrowheads="1" noChangeAspect="1"/>
-                    </pic:cNvPicPr>
-                  </pic:nvPicPr>
-                  <pic:blipFill>
-                    <a:blip r:embed="rId54"/>
-                    <a:stretch>
-                      <a:fillRect/>
-                    </a:stretch>
-                  </pic:blipFill>
-                  <pic:spPr bwMode="auto">
-                    <a:xfrm>
-                      <a:off x="0" y="0"/>
-                      <a:ext cx="3810000" cy="2540000"/>
-                    </a:xfrm>
-                    <a:prstGeom prst="rect">
-                      <a:avLst/>
-                    </a:prstGeom>
-                    <a:noFill/>
-                    <a:ln w="9525">
-                      <a:noFill/>
-                      <a:headEnd/>
-                      <a:tailEnd/>
-                    </a:ln>
-                  </pic:spPr>
-                </pic:pic>
-              </a:graphicData>
-            </a:graphic>
-          </wp:inline>
-        </w:drawing>
+        <w:rPr>
+          <w:b/>
+        </w:rPr>
+        <w:t xml:space="preserve">Intrapersonal vs Interpersonal Network Dissimilarity Across Different Human Systems.</w:t>
+      </w:r>
+      <w:r>
+        <w:t xml:space="preserve"> </w:t>
+      </w:r>
+      <w:r>
+        <w:rPr>
+          <w:i/>
+        </w:rPr>
+        <w:t xml:space="preserve">(A) NMDS ordination illustrating network dissimilarity between subjects over time. Each sample is colored by subject, with each colored sample pair collected 8-10 days apart. Dissimilarity was calculated using the Bray-Curtis metric based on abundance weighted eigenvector centrality signatures, with a greater distance representing greater dissimilarity in bacteria and phage centrality and abundance. Only four subjects were included here, compared to the five used in figure</w:t>
+      </w:r>
+      <w:r>
+        <w:rPr>
+          <w:i/>
+        </w:rPr>
+        <w:t xml:space="preserve"> </w:t>
+      </w:r>
+      <w:r>
+        <w:rPr>
+          <w:i/>
+        </w:rPr>
+        <w:t xml:space="preserve">, because one of the subjects was missing the inital sampling time point and therefore lacked temporal sampling. (B) Quantification of gut network dissimilarity within the same subject over time (intrapersonal) and the mean dissimilarity between the subject of interest and all other subjects (interpersonal). The p-value is provided near the bottom of the figure. (C) Quantification of gut network dissimilarity within subjects from the same family (intrafamily) and the mean dissimilarity between subjects within a family and those of other families (interfamily). Each point represents the inter-family and intra-family dissimilarity of a twin or mother that was sampled over time. (D) Quantification of skin network dissimilarity within the same subject and anatomical location over time (intrapersonal) and the mean dissimilarity between the subject of interest and all other subjects at the same time and the same anatomical location (interpersonal). All p-values were calculated using a paired Wilcoxon test.</w:t>
       </w:r>
     </w:p>
     <w:p>
@@ -4560,46 +4540,31 @@
         <w:pStyle w:val="FigureWithCaption"/>
       </w:pPr>
       <w:r>
-        <w:drawing>
-          <wp:inline>
-            <wp:extent cx="3810000" cy="2540000"/>
-            <wp:effectExtent b="0" l="0" r="0" t="0"/>
-            <wp:docPr descr="Impact of Skin Micro-Environment on Microbiome Network Structure. (A) Notched box-plot depicting differences in average eigenvector centrality between moist, intermittently moist, and sebaceous skin sites and (B) occluded, intermittently occluded, and exposed sites. Notched box-plots were created using ggplot2 and show the median (center line), the inter-quartile range (IQR; upper and lower boxes), the highest and lowest value within 1.5 * IQR (whiskers), outliers (dots), and the notch which provides an approximate 95% confidence interval as defined by 1.58 * IQR / sqrt(n). Sample sizes for each group were: Moist = 81, Sebaceous = 56, IntMoist = 56, Occluded = 106, Exposed = 61, IntOccluded = 26. (C) NMDS ordination depicting the differences in skin microbiome network structure between skin moisture levels and (D) occlusion. Samples are colored by their environment and their dissimilarity to other samples was calculated as described in figure . (E) The statistical differences of networks between moisture and (F) occlusion status were quantified with an anova and post hoc Tukey test. Cluster centroids are represented by dots and the extended lines represent the associated 95% confidence intervals. Significant comparisons (p-value &lt; 0.05) are colored in red, and non-significant comparisons are gray." id="1" name="Picture"/>
-            <a:graphic>
-              <a:graphicData uri="http://schemas.openxmlformats.org/drawingml/2006/picture">
-                <pic:pic>
-                  <pic:nvPicPr>
-                    <pic:cNvPr descr="../figures/skinplotresults.pdf" id="0" name="Picture"/>
-                    <pic:cNvPicPr>
-                      <a:picLocks noChangeArrowheads="1" noChangeAspect="1"/>
-                    </pic:cNvPicPr>
-                  </pic:nvPicPr>
-                  <pic:blipFill>
-                    <a:blip r:embed="rId55"/>
-                    <a:stretch>
-                      <a:fillRect/>
-                    </a:stretch>
-                  </pic:blipFill>
-                  <pic:spPr bwMode="auto">
-                    <a:xfrm>
-                      <a:off x="0" y="0"/>
-                      <a:ext cx="3810000" cy="2540000"/>
-                    </a:xfrm>
-                    <a:prstGeom prst="rect">
-                      <a:avLst/>
-                    </a:prstGeom>
-                    <a:noFill/>
-                    <a:ln w="9525">
-                      <a:noFill/>
-                      <a:headEnd/>
-                      <a:tailEnd/>
-                    </a:ln>
-                  </pic:spPr>
-                </pic:pic>
-              </a:graphicData>
-            </a:graphic>
-          </wp:inline>
-        </w:drawing>
+        <w:rPr>
+          <w:b/>
+        </w:rPr>
+        <w:t xml:space="preserve">Impact of Skin Micro-Environment on Microbiome Network Structure.</w:t>
+      </w:r>
+      <w:r>
+        <w:t xml:space="preserve"> </w:t>
+      </w:r>
+      <w:r>
+        <w:rPr>
+          <w:i/>
+        </w:rPr>
+        <w:t xml:space="preserve">(A) Notched box-plot depicting differences in average eigenvector centrality between moist, intermittently moist, and sebaceous skin sites and (B) occluded, intermittently occluded, and exposed sites. Notched box-plots were created using ggplot2 and show the median (center line), the inter-quartile range (IQR; upper and lower boxes), the highest and lowest value within 1.5 * IQR (whiskers), outliers (dots), and the notch which provides an approximate 95% confidence interval as defined by 1.58 * IQR / sqrt(n). Sample sizes for each group were: Moist = 81, Sebaceous = 56, IntMoist = 56, Occluded = 106, Exposed = 61, IntOccluded = 26. (C) NMDS ordination depicting the differences in skin microbiome network structure between skin moisture levels and (D) occlusion. Samples are colored by their environment and their dissimilarity to other samples was calculated as described in figure</w:t>
+      </w:r>
+      <w:r>
+        <w:rPr>
+          <w:i/>
+        </w:rPr>
+        <w:t xml:space="preserve"> </w:t>
+      </w:r>
+      <w:r>
+        <w:rPr>
+          <w:i/>
+        </w:rPr>
+        <w:t xml:space="preserve">. (E) The statistical differences of networks between moisture and (F) occlusion status were quantified with an anova and post hoc Tukey test. Cluster centroids are represented by dots and the extended lines represent the associated 95% confidence intervals. Significant comparisons (p-value &lt; 0.05) are colored in red, and non-significant comparisons are gray.</w:t>
       </w:r>
     </w:p>
     <w:p>
@@ -4638,10 +4603,10 @@
       <w:pPr>
         <w:pStyle w:val="Heading1"/>
       </w:pPr>
-      <w:bookmarkStart w:id="56" w:name="supplemental-figures"/>
-      <w:bookmarkEnd w:id="56"/>
-      <w:r>
-        <w:t xml:space="preserve">Supplemental Figures</w:t>
+      <w:bookmarkStart w:id="52" w:name="supplemental-figure-legends"/>
+      <w:bookmarkEnd w:id="52"/>
+      <w:r>
+        <w:t xml:space="preserve">Supplemental Figure Legends</w:t>
       </w:r>
     </w:p>
     <w:p>
@@ -4654,46 +4619,19 @@
         <w:pStyle w:val="FigureWithCaption"/>
       </w:pPr>
       <w:r>
-        <w:drawing>
-          <wp:inline>
-            <wp:extent cx="3810000" cy="2540000"/>
-            <wp:effectExtent b="0" l="0" r="0" t="0"/>
-            <wp:docPr descr="Sequencing Depth Summary. Number of sequences that aligned to (A) Phage and (B) Bacteria operational genomic units per sample and colored by study." id="1" name="Picture"/>
-            <a:graphic>
-              <a:graphicData uri="http://schemas.openxmlformats.org/drawingml/2006/picture">
-                <pic:pic>
-                  <pic:nvPicPr>
-                    <pic:cNvPr descr="../figures/SequenceAbund.pdf" id="0" name="Picture"/>
-                    <pic:cNvPicPr>
-                      <a:picLocks noChangeArrowheads="1" noChangeAspect="1"/>
-                    </pic:cNvPicPr>
-                  </pic:nvPicPr>
-                  <pic:blipFill>
-                    <a:blip r:embed="rId57"/>
-                    <a:stretch>
-                      <a:fillRect/>
-                    </a:stretch>
-                  </pic:blipFill>
-                  <pic:spPr bwMode="auto">
-                    <a:xfrm>
-                      <a:off x="0" y="0"/>
-                      <a:ext cx="3810000" cy="2540000"/>
-                    </a:xfrm>
-                    <a:prstGeom prst="rect">
-                      <a:avLst/>
-                    </a:prstGeom>
-                    <a:noFill/>
-                    <a:ln w="9525">
-                      <a:noFill/>
-                      <a:headEnd/>
-                      <a:tailEnd/>
-                    </a:ln>
-                  </pic:spPr>
-                </pic:pic>
-              </a:graphicData>
-            </a:graphic>
-          </wp:inline>
-        </w:drawing>
+        <w:rPr>
+          <w:b/>
+        </w:rPr>
+        <w:t xml:space="preserve">Sequencing Depth Summary.</w:t>
+      </w:r>
+      <w:r>
+        <w:t xml:space="preserve"> </w:t>
+      </w:r>
+      <w:r>
+        <w:rPr>
+          <w:i/>
+        </w:rPr>
+        <w:t xml:space="preserve">Number of sequences that aligned to (A) Phage and (B) Bacteria operational genomic units per sample and colored by study.</w:t>
       </w:r>
     </w:p>
     <w:p>
@@ -4721,46 +4659,19 @@
         <w:pStyle w:val="FigureWithCaption"/>
       </w:pPr>
       <w:r>
-        <w:drawing>
-          <wp:inline>
-            <wp:extent cx="3810000" cy="2540000"/>
-            <wp:effectExtent b="0" l="0" r="0" t="0"/>
-            <wp:docPr descr="Contig Summary Statistics. Scatter plot heat map with each hexagon representing the abundance of contigs. Contigs are organized by length on the x-axis and the number of aligned sequences on the y-axis." id="1" name="Picture"/>
-            <a:graphic>
-              <a:graphicData uri="http://schemas.openxmlformats.org/drawingml/2006/picture">
-                <pic:pic>
-                  <pic:nvPicPr>
-                    <pic:cNvPr descr="../figures/ContigStats.pdf" id="0" name="Picture"/>
-                    <pic:cNvPicPr>
-                      <a:picLocks noChangeArrowheads="1" noChangeAspect="1"/>
-                    </pic:cNvPicPr>
-                  </pic:nvPicPr>
-                  <pic:blipFill>
-                    <a:blip r:embed="rId58"/>
-                    <a:stretch>
-                      <a:fillRect/>
-                    </a:stretch>
-                  </pic:blipFill>
-                  <pic:spPr bwMode="auto">
-                    <a:xfrm>
-                      <a:off x="0" y="0"/>
-                      <a:ext cx="3810000" cy="2540000"/>
-                    </a:xfrm>
-                    <a:prstGeom prst="rect">
-                      <a:avLst/>
-                    </a:prstGeom>
-                    <a:noFill/>
-                    <a:ln w="9525">
-                      <a:noFill/>
-                      <a:headEnd/>
-                      <a:tailEnd/>
-                    </a:ln>
-                  </pic:spPr>
-                </pic:pic>
-              </a:graphicData>
-            </a:graphic>
-          </wp:inline>
-        </w:drawing>
+        <w:rPr>
+          <w:b/>
+        </w:rPr>
+        <w:t xml:space="preserve">Contig Summary Statistics.</w:t>
+      </w:r>
+      <w:r>
+        <w:t xml:space="preserve"> </w:t>
+      </w:r>
+      <w:r>
+        <w:rPr>
+          <w:i/>
+        </w:rPr>
+        <w:t xml:space="preserve">Scatter plot heat map with each hexagon representing the abundance of contigs. Contigs are organized by length on the x-axis and the number of aligned sequences on the y-axis.</w:t>
       </w:r>
     </w:p>
     <w:p>
@@ -4788,46 +4699,19 @@
         <w:pStyle w:val="FigureWithCaption"/>
       </w:pPr>
       <w:r>
-        <w:drawing>
-          <wp:inline>
-            <wp:extent cx="3810000" cy="2540000"/>
-            <wp:effectExtent b="0" l="0" r="0" t="0"/>
-            <wp:docPr descr="Operational Genomic Unit Summary Statistics. Scatter plot with operational genomic unit clusters organized by average contig length within the cluster on the x-axis and the number of contigs in the cluster on the y-axis. Operational genomic units of (A) bacteriophages and (B) bacteria are shown." id="1" name="Picture"/>
-            <a:graphic>
-              <a:graphicData uri="http://schemas.openxmlformats.org/drawingml/2006/picture">
-                <pic:pic>
-                  <pic:nvPicPr>
-                    <pic:cNvPr descr="../figures/ClusterStats.pdf" id="0" name="Picture"/>
-                    <pic:cNvPicPr>
-                      <a:picLocks noChangeArrowheads="1" noChangeAspect="1"/>
-                    </pic:cNvPicPr>
-                  </pic:nvPicPr>
-                  <pic:blipFill>
-                    <a:blip r:embed="rId59"/>
-                    <a:stretch>
-                      <a:fillRect/>
-                    </a:stretch>
-                  </pic:blipFill>
-                  <pic:spPr bwMode="auto">
-                    <a:xfrm>
-                      <a:off x="0" y="0"/>
-                      <a:ext cx="3810000" cy="2540000"/>
-                    </a:xfrm>
-                    <a:prstGeom prst="rect">
-                      <a:avLst/>
-                    </a:prstGeom>
-                    <a:noFill/>
-                    <a:ln w="9525">
-                      <a:noFill/>
-                      <a:headEnd/>
-                      <a:tailEnd/>
-                    </a:ln>
-                  </pic:spPr>
-                </pic:pic>
-              </a:graphicData>
-            </a:graphic>
-          </wp:inline>
-        </w:drawing>
+        <w:rPr>
+          <w:b/>
+        </w:rPr>
+        <w:t xml:space="preserve">Operational Genomic Unit Summary Statistics.</w:t>
+      </w:r>
+      <w:r>
+        <w:t xml:space="preserve"> </w:t>
+      </w:r>
+      <w:r>
+        <w:rPr>
+          <w:i/>
+        </w:rPr>
+        <w:t xml:space="preserve">Scatter plot with operational genomic unit clusters organized by average contig length within the cluster on the x-axis and the number of contigs in the cluster on the y-axis. Operational genomic units of (A) bacteriophages and (B) bacteria are shown.</w:t>
       </w:r>
     </w:p>
     <w:p>
@@ -4855,46 +4739,19 @@
         <w:pStyle w:val="FigureWithCaption"/>
       </w:pPr>
       <w:r>
-        <w:drawing>
-          <wp:inline>
-            <wp:extent cx="3810000" cy="2540000"/>
-            <wp:effectExtent b="0" l="0" r="0" t="0"/>
-            <wp:docPr descr="Summary information of validation dataset used in the interaction predictive model. A) Categorical heat-map highlighting the experimentally validated positive and negative interactions. Only bacteria species are shown, which represent multiple reference strains. Phages are labeled on the x-axis and bacteria are labeled on the y-axis. B) Quantification of bacterial host strains known to exist for each phage. C) Genome strandedness and D) linearity of the phage reference genomes used for the dataset." id="1" name="Picture"/>
-            <a:graphic>
-              <a:graphicData uri="http://schemas.openxmlformats.org/drawingml/2006/picture">
-                <pic:pic>
-                  <pic:nvPicPr>
-                    <pic:cNvPr descr="../figures/BenchmarkDataset.pdf" id="0" name="Picture"/>
-                    <pic:cNvPicPr>
-                      <a:picLocks noChangeArrowheads="1" noChangeAspect="1"/>
-                    </pic:cNvPicPr>
-                  </pic:nvPicPr>
-                  <pic:blipFill>
-                    <a:blip r:embed="rId60"/>
-                    <a:stretch>
-                      <a:fillRect/>
-                    </a:stretch>
-                  </pic:blipFill>
-                  <pic:spPr bwMode="auto">
-                    <a:xfrm>
-                      <a:off x="0" y="0"/>
-                      <a:ext cx="3810000" cy="2540000"/>
-                    </a:xfrm>
-                    <a:prstGeom prst="rect">
-                      <a:avLst/>
-                    </a:prstGeom>
-                    <a:noFill/>
-                    <a:ln w="9525">
-                      <a:noFill/>
-                      <a:headEnd/>
-                      <a:tailEnd/>
-                    </a:ln>
-                  </pic:spPr>
-                </pic:pic>
-              </a:graphicData>
-            </a:graphic>
-          </wp:inline>
-        </w:drawing>
+        <w:rPr>
+          <w:b/>
+        </w:rPr>
+        <w:t xml:space="preserve">Summary information of validation dataset used in the interaction predictive model.</w:t>
+      </w:r>
+      <w:r>
+        <w:t xml:space="preserve"> </w:t>
+      </w:r>
+      <w:r>
+        <w:rPr>
+          <w:i/>
+        </w:rPr>
+        <w:t xml:space="preserve">A) Categorical heat-map highlighting the experimentally validated positive and negative interactions. Only bacteria species are shown, which represent multiple reference strains. Phages are labeled on the x-axis and bacteria are labeled on the y-axis. B) Quantification of bacterial host strains known to exist for each phage. C) Genome strandedness and D) linearity of the phage reference genomes used for the dataset.</w:t>
       </w:r>
     </w:p>
     <w:p>
@@ -4922,46 +4779,19 @@
         <w:pStyle w:val="FigureWithCaption"/>
       </w:pPr>
       <w:r>
-        <w:drawing>
-          <wp:inline>
-            <wp:extent cx="3810000" cy="2540000"/>
-            <wp:effectExtent b="0" l="0" r="0" t="0"/>
-            <wp:docPr descr="Structure of the interactive network. Metadata relationships to samples (Phage Sample ID and Bacteria Sample ID) included the associated time point, the study, the subject the sample was taken from, and the associated disease. Infectious interactions were recorded between phage and bacteria operational genomic units (OGUs). Sequence count abundance for each OGU within each sample was also recorded." id="1" name="Picture"/>
-            <a:graphic>
-              <a:graphicData uri="http://schemas.openxmlformats.org/drawingml/2006/picture">
-                <pic:pic>
-                  <pic:nvPicPr>
-                    <pic:cNvPr descr="../figures/graphdatabasediagram.pdf" id="0" name="Picture"/>
-                    <pic:cNvPicPr>
-                      <a:picLocks noChangeArrowheads="1" noChangeAspect="1"/>
-                    </pic:cNvPicPr>
-                  </pic:nvPicPr>
-                  <pic:blipFill>
-                    <a:blip r:embed="rId61"/>
-                    <a:stretch>
-                      <a:fillRect/>
-                    </a:stretch>
-                  </pic:blipFill>
-                  <pic:spPr bwMode="auto">
-                    <a:xfrm>
-                      <a:off x="0" y="0"/>
-                      <a:ext cx="3810000" cy="2540000"/>
-                    </a:xfrm>
-                    <a:prstGeom prst="rect">
-                      <a:avLst/>
-                    </a:prstGeom>
-                    <a:noFill/>
-                    <a:ln w="9525">
-                      <a:noFill/>
-                      <a:headEnd/>
-                      <a:tailEnd/>
-                    </a:ln>
-                  </pic:spPr>
-                </pic:pic>
-              </a:graphicData>
-            </a:graphic>
-          </wp:inline>
-        </w:drawing>
+        <w:rPr>
+          <w:b/>
+        </w:rPr>
+        <w:t xml:space="preserve">Structure of the interactive network.</w:t>
+      </w:r>
+      <w:r>
+        <w:t xml:space="preserve"> </w:t>
+      </w:r>
+      <w:r>
+        <w:rPr>
+          <w:i/>
+        </w:rPr>
+        <w:t xml:space="preserve">Metadata relationships to samples (Phage Sample ID and Bacteria Sample ID) included the associated time point, the study, the subject the sample was taken from, and the associated disease. Infectious interactions were recorded between phage and bacteria operational genomic units (OGUs). Sequence count abundance for each OGU within each sample was also recorded.</w:t>
       </w:r>
     </w:p>
     <w:p>
@@ -4989,46 +4819,19 @@
         <w:pStyle w:val="FigureWithCaption"/>
       </w:pPr>
       <w:r>
-        <w:drawing>
-          <wp:inline>
-            <wp:extent cx="3810000" cy="2540000"/>
-            <wp:effectExtent b="0" l="0" r="0" t="0"/>
-            <wp:docPr descr="Intrapersonal vs Interpersonal Dissimilarity of the Skin. Quantification of skin network dissimilarity within the same subject and anatomical location over time (intrapersonal) and the mean dissimilarity between the subject of interest and all other subjects at the same time and the same anatomical location (interpersonal), separated by each anatomical site (forehead [Fh], palm [Pa], toe web [Tw], umbilicus [Um], antecubital fossa [Ac], axilla [Ax], and retroauricular crease [Ra]). P-value was calculated using a paired Wilcoxon test." id="1" name="Picture"/>
-            <a:graphic>
-              <a:graphicData uri="http://schemas.openxmlformats.org/drawingml/2006/picture">
-                <pic:pic>
-                  <pic:nvPicPr>
-                    <pic:cNvPr descr="../figures/intraallskin.pdf" id="0" name="Picture"/>
-                    <pic:cNvPicPr>
-                      <a:picLocks noChangeArrowheads="1" noChangeAspect="1"/>
-                    </pic:cNvPicPr>
-                  </pic:nvPicPr>
-                  <pic:blipFill>
-                    <a:blip r:embed="rId62"/>
-                    <a:stretch>
-                      <a:fillRect/>
-                    </a:stretch>
-                  </pic:blipFill>
-                  <pic:spPr bwMode="auto">
-                    <a:xfrm>
-                      <a:off x="0" y="0"/>
-                      <a:ext cx="3810000" cy="2540000"/>
-                    </a:xfrm>
-                    <a:prstGeom prst="rect">
-                      <a:avLst/>
-                    </a:prstGeom>
-                    <a:noFill/>
-                    <a:ln w="9525">
-                      <a:noFill/>
-                      <a:headEnd/>
-                      <a:tailEnd/>
-                    </a:ln>
-                  </pic:spPr>
-                </pic:pic>
-              </a:graphicData>
-            </a:graphic>
-          </wp:inline>
-        </w:drawing>
+        <w:rPr>
+          <w:b/>
+        </w:rPr>
+        <w:t xml:space="preserve">Intrapersonal vs Interpersonal Dissimilarity of the Skin.</w:t>
+      </w:r>
+      <w:r>
+        <w:t xml:space="preserve"> </w:t>
+      </w:r>
+      <w:r>
+        <w:rPr>
+          <w:i/>
+        </w:rPr>
+        <w:t xml:space="preserve">Quantification of skin network dissimilarity within the same subject and anatomical location over time (intrapersonal) and the mean dissimilarity between the subject of interest and all other subjects at the same time and the same anatomical location (interpersonal), separated by each anatomical site (forehead [Fh], palm [Pa], toe web [Tw], umbilicus [Um], antecubital fossa [Ac], axilla [Ax], and retroauricular crease [Ra]). P-value was calculated using a paired Wilcoxon test.</w:t>
       </w:r>
     </w:p>
     <w:p>
@@ -5055,292 +4858,26 @@
       <w:pPr>
         <w:pStyle w:val="Heading1"/>
       </w:pPr>
-      <w:bookmarkStart w:id="63" w:name="supplemental-tables"/>
-      <w:bookmarkEnd w:id="63"/>
-      <w:r>
-        <w:t xml:space="preserve">Supplemental Tables</w:t>
-      </w:r>
-    </w:p>
-    <w:p>
-      <w:pPr>
-        <w:pStyle w:val="TableCaption"/>
-      </w:pPr>
-      <w:r>
-        <w:t xml:space="preserve">Summary of the primary quality control measures reported in the original publications of the viromes used in this current study.</w:t>
-      </w:r>
-    </w:p>
-    <w:tbl>
-      <w:tblPr>
-        <w:tblStyle w:val="TableNormal"/>
-        <w:tblW w:type="pct" w:w="5000.0"/>
-        <w:tblLook w:firstRow="1"/>
-        <w:tblCaption w:val="Summary of the primary quality control measures reported in the original publications of the viromes used in this current study."/>
-      </w:tblPr>
-      <w:tblGrid>
-        <w:gridCol w:w="2122"/>
-        <w:gridCol w:w="1469"/>
-        <w:gridCol w:w="4327"/>
-      </w:tblGrid>
-      <w:tr>
-        <w:trPr>
-          <w:cnfStyle w:firstRow="1"/>
-        </w:trPr>
-        <w:tc>
-          <w:tcPr>
-            <w:tcBorders>
-              <w:bottom w:val="single"/>
-            </w:tcBorders>
-            <w:vAlign w:val="bottom"/>
-          </w:tcPr>
-          <w:p>
-            <w:pPr>
-              <w:pStyle w:val="Compact"/>
-              <w:jc w:val="left"/>
-            </w:pPr>
-            <w:r>
-              <w:t xml:space="preserve">Study</w:t>
-            </w:r>
-          </w:p>
-        </w:tc>
-        <w:tc>
-          <w:tcPr>
-            <w:tcBorders>
-              <w:bottom w:val="single"/>
-            </w:tcBorders>
-            <w:vAlign w:val="bottom"/>
-          </w:tcPr>
-          <w:p>
-            <w:pPr>
-              <w:pStyle w:val="Compact"/>
-              <w:jc w:val="left"/>
-            </w:pPr>
-            <w:r>
-              <w:t xml:space="preserve">Citation</w:t>
-            </w:r>
-          </w:p>
-        </w:tc>
-        <w:tc>
-          <w:tcPr>
-            <w:tcBorders>
-              <w:bottom w:val="single"/>
-            </w:tcBorders>
-            <w:vAlign w:val="bottom"/>
-          </w:tcPr>
-          <w:p>
-            <w:pPr>
-              <w:pStyle w:val="Compact"/>
-              <w:jc w:val="left"/>
-            </w:pPr>
-            <w:r>
-              <w:t xml:space="preserve">Virome Quality Control Measures</w:t>
-            </w:r>
-          </w:p>
-        </w:tc>
-      </w:tr>
-      <w:tr>
-        <w:tc>
-          <w:p>
-            <w:pPr>
-              <w:pStyle w:val="Compact"/>
-              <w:jc w:val="left"/>
-            </w:pPr>
-            <w:r>
-              <w:t xml:space="preserve">Diet &amp; the Gut Virome</w:t>
-            </w:r>
-          </w:p>
-        </w:tc>
-        <w:tc>
-          <w:p>
-            <w:pPr>
-              <w:pStyle w:val="Compact"/>
-              <w:jc w:val="left"/>
-            </w:pPr>
-            <w:r>
-              <w:t xml:space="preserve">Minot, 2011</w:t>
-            </w:r>
-          </w:p>
-        </w:tc>
-        <w:tc>
-          <w:p>
-            <w:pPr>
-              <w:pStyle w:val="Compact"/>
-              <w:jc w:val="left"/>
-            </w:pPr>
-            <w:r>
-              <w:t xml:space="preserve">• 16S rRNA gene qPCR revealed reduction in bacterial DNA of at least 10,000X.</w:t>
-            </w:r>
-          </w:p>
-        </w:tc>
-      </w:tr>
-      <w:tr>
-        <w:tc>
-          <w:p>
-            <w:pStyle w:val="Compact"/>
-          </w:p>
-        </w:tc>
-        <w:tc>
-          <w:p>
-            <w:pStyle w:val="Compact"/>
-          </w:p>
-        </w:tc>
-        <w:tc>
-          <w:p>
-            <w:pPr>
-              <w:pStyle w:val="Compact"/>
-              <w:jc w:val="left"/>
-            </w:pPr>
-            <w:r>
-              <w:t xml:space="preserve">• Alignment of shotgun sequences revealed 35X reduction in 16S rRNA gene alignments in virome compared to bacteria shotgun.</w:t>
-            </w:r>
-          </w:p>
-        </w:tc>
-      </w:tr>
-      <w:tr>
-        <w:tc>
-          <w:p>
-            <w:pStyle w:val="Compact"/>
-          </w:p>
-        </w:tc>
-        <w:tc>
-          <w:p>
-            <w:pStyle w:val="Compact"/>
-          </w:p>
-        </w:tc>
-        <w:tc>
-          <w:p>
-            <w:pPr>
-              <w:pStyle w:val="Compact"/>
-              <w:jc w:val="left"/>
-            </w:pPr>
-            <w:r>
-              <w:t xml:space="preserve">• Electron microscopy and nucleic acid stain techniques visually confirmed lack of bacteria in virome samples.</w:t>
-            </w:r>
-          </w:p>
-        </w:tc>
-      </w:tr>
-      <w:tr>
-        <w:tc>
-          <w:p>
-            <w:pPr>
-              <w:pStyle w:val="Compact"/>
-              <w:jc w:val="left"/>
-            </w:pPr>
-            <w:r>
-              <w:t xml:space="preserve">Skin Virome</w:t>
-            </w:r>
-          </w:p>
-        </w:tc>
-        <w:tc>
-          <w:p>
-            <w:pPr>
-              <w:pStyle w:val="Compact"/>
-              <w:jc w:val="left"/>
-            </w:pPr>
-            <w:r>
-              <w:t xml:space="preserve">Hannigan, 2015</w:t>
-            </w:r>
-          </w:p>
-        </w:tc>
-        <w:tc>
-          <w:p>
-            <w:pPr>
-              <w:pStyle w:val="Compact"/>
-              <w:jc w:val="left"/>
-            </w:pPr>
-            <w:r>
-              <w:t xml:space="preserve">• Significant reduction in reads mapping to 16S rRNA gene sequence, compared to bacteria shotgun dataset.</w:t>
-            </w:r>
-          </w:p>
-        </w:tc>
-      </w:tr>
-      <w:tr>
-        <w:tc>
-          <w:p>
-            <w:pStyle w:val="Compact"/>
-          </w:p>
-        </w:tc>
-        <w:tc>
-          <w:p>
-            <w:pStyle w:val="Compact"/>
-          </w:p>
-        </w:tc>
-        <w:tc>
-          <w:p>
-            <w:pPr>
-              <w:pStyle w:val="Compact"/>
-              <w:jc w:val="left"/>
-            </w:pPr>
-            <w:r>
-              <w:t xml:space="preserve">• Significant reduction in reads mapping to human genome, compared to bacteria shotgun dataset.</w:t>
-            </w:r>
-          </w:p>
-        </w:tc>
-      </w:tr>
-      <w:tr>
-        <w:tc>
-          <w:p>
-            <w:pStyle w:val="Compact"/>
-          </w:p>
-        </w:tc>
-        <w:tc>
-          <w:p>
-            <w:pStyle w:val="Compact"/>
-          </w:p>
-        </w:tc>
-        <w:tc>
-          <w:p>
-            <w:pPr>
-              <w:pStyle w:val="Compact"/>
-              <w:jc w:val="left"/>
-            </w:pPr>
-            <w:r>
-              <w:t xml:space="preserve">• Average viral relative abundance of 0.4% in bacterial shotgun dataset.</w:t>
-            </w:r>
-          </w:p>
-        </w:tc>
-      </w:tr>
-      <w:tr>
-        <w:tc>
-          <w:p>
-            <w:pPr>
-              <w:pStyle w:val="Compact"/>
-              <w:jc w:val="left"/>
-            </w:pPr>
-            <w:r>
-              <w:t xml:space="preserve">Twin Gut Virome</w:t>
-            </w:r>
-          </w:p>
-        </w:tc>
-        <w:tc>
-          <w:p>
-            <w:pPr>
-              <w:pStyle w:val="Compact"/>
-              <w:jc w:val="left"/>
-            </w:pPr>
-            <w:r>
-              <w:t xml:space="preserve">Reyes, 2010</w:t>
-            </w:r>
-          </w:p>
-        </w:tc>
-        <w:tc>
-          <w:p>
-            <w:pPr>
-              <w:pStyle w:val="Compact"/>
-              <w:jc w:val="left"/>
-            </w:pPr>
-            <w:r>
-              <w:t xml:space="preserve">• Confirmation that 2.5% of bacterial shotgun reads mapped to virome, and 76% of virome reads matched the shotgun 2.5%.</w:t>
-            </w:r>
-          </w:p>
-        </w:tc>
-      </w:tr>
-    </w:tbl>
+      <w:bookmarkStart w:id="53" w:name="supplemental-table-legend"/>
+      <w:bookmarkEnd w:id="53"/>
+      <w:r>
+        <w:t xml:space="preserve">Supplemental Table Legend</w:t>
+      </w:r>
+    </w:p>
+    <w:p>
+      <w:pPr>
+        <w:pStyle w:val="FirstParagraph"/>
+      </w:pPr>
+      <w:r>
+        <w:t xml:space="preserve">Table: Summary of the primary quality control measures reported in the original publications of the viromes used in this current study.</w:t>
+      </w:r>
+    </w:p>
     <w:p>
       <w:pPr>
         <w:pStyle w:val="Heading1"/>
       </w:pPr>
-      <w:bookmarkStart w:id="64" w:name="references"/>
-      <w:bookmarkEnd w:id="64"/>
+      <w:bookmarkStart w:id="54" w:name="references"/>
+      <w:bookmarkEnd w:id="54"/>
       <w:r>
         <w:t xml:space="preserve">References</w:t>
       </w:r>
@@ -14369,7 +13906,7 @@
     </w:lvl>
   </w:abstractNum>
   <w:abstractNum w:abstractNumId="990">
-    <w:nsid w:val="8a51b742"/>
+    <w:nsid w:val="e554d96f"/>
     <w:multiLevelType w:val="multilevel"/>
     <w:lvl w:ilvl="0">
       <w:numFmt w:val="bullet"/>

</xml_diff>

<commit_message>
A couple minor updates.
</commit_message>
<xml_diff>
--- a/doc/manuscript.docx
+++ b/doc/manuscript.docx
@@ -4869,7 +4869,7 @@
         <w:pStyle w:val="FirstParagraph"/>
       </w:pPr>
       <w:r>
-        <w:t xml:space="preserve">Table: Summary of the primary quality control measures reported in the original publications of the viromes used in this current study.</w:t>
+        <w:t xml:space="preserve">Table S1: Summary of the primary quality control measures reported in the original publications of the viromes used in this current study.</w:t>
       </w:r>
     </w:p>
     <w:p>
@@ -13906,7 +13906,7 @@
     </w:lvl>
   </w:abstractNum>
   <w:abstractNum w:abstractNumId="990">
-    <w:nsid w:val="e554d96f"/>
+    <w:nsid w:val="a058641e"/>
     <w:multiLevelType w:val="multilevel"/>
     <w:lvl w:ilvl="0">
       <w:numFmt w:val="bullet"/>

</xml_diff>

<commit_message>
Updated manuscript with revisions.
</commit_message>
<xml_diff>
--- a/doc/manuscript.docx
+++ b/doc/manuscript.docx
@@ -37,25 +37,7 @@
         <w:t xml:space="preserve"> </w:t>
       </w:r>
       <w:r>
-        <w:t xml:space="preserve">bacteriophage</w:t>
-      </w:r>
-      <w:r>
-        <w:t xml:space="preserve"> </w:t>
-      </w:r>
-      <w:r>
-        <w:t xml:space="preserve">&amp;</w:t>
-      </w:r>
-      <w:r>
-        <w:t xml:space="preserve"> </w:t>
-      </w:r>
-      <w:r>
-        <w:t xml:space="preserve">bacteria</w:t>
-      </w:r>
-      <w:r>
-        <w:t xml:space="preserve"> </w:t>
-      </w:r>
-      <w:r>
-        <w:t xml:space="preserve">interaction</w:t>
+        <w:t xml:space="preserve">bacteriophage-bacteria</w:t>
       </w:r>
       <w:r>
         <w:t xml:space="preserve"> </w:t>
@@ -184,7 +166,7 @@
         <w:pStyle w:val="FirstParagraph"/>
       </w:pPr>
       <w:r>
-        <w:t xml:space="preserve">Viruses and bacteria are critical components of the human microbiome and play important roles in health and disease. Most previous work has relied on studying microbes and viruses independently, thereby reducing them to two separate communities. Such approaches are unable to capture how these microbial communities interact, such as through processes that maintain community stability or allow phage-host populations to co-evolve. We developed and implemented a network-based analytical approach to describe phage-bacteria network diversity throughout the human body. We accomplished this by building a machine learning algorithm to predict which phages could infect which bacteria in a given microbiome. This algorithm was applied to paired viral and bacterial metagenomic sequence sets from three previously published human cohorts. We organized the predicted interactions into networks that allowed us to evaluate phage-bacteria connectedness across the human body. We found that gut and skin network structures were person-specific and not conserved among cohabitating family members. High-fat diets and obesity appeared to be associated with less connected networks. Network structure differed between skin sites, with those exposed to the external environment being less connected and more prone to instability. This study quantified and contrasted the diversity of virome-microbiome networks across the human body and illustrated how environmental factors may influence phage-bacteria interactive dynamics. This work provides a baseline for future studies to better understand system perturbations, such as disease states, through ecological networks.</w:t>
+        <w:t xml:space="preserve">Viruses and bacteria are critical components of the human microbiome and play important roles in health and disease. Most previous work has relied on studying bacteria and viruses independently, thereby reducing them to two separate communities. Such approaches are unable to capture how these microbial communities interact, such as through processes that maintain community robustness or allow phage-host populations to co-evolve. We implemented a network-based analytical approach to describe phage-bacteria network diversity throughout the human body. We built these community networks using a machine learning algorithm to predict which phages could infect which bacteria in a given microbiome. Our algorithm was applied to paired viral and bacterial metagenomic sequence sets from three previously published human cohorts. We organized the predicted interactions into networks that allowed us to evaluate phage-bacteria connectedness across the human body. We identified evidence that gut and skin network structures were person-specific and not conserved among cohabitating family members. High-fat diets appeared to be associated with less connected networks. Network structure differed between skin sites, with those exposed to the external environment being less connected and likely more susceptible to network degradation by microbial extinction events. This study quantified and contrasted the diversity of virome-microbiome networks across the human body and illustrated how environmental factors may influence phage-bacteria interactive dynamics. This work provides a baseline for future studies to better understand system perturbations, such as disease states, through ecological networks.</w:t>
       </w:r>
     </w:p>
     <w:p>
@@ -202,7 +184,7 @@
         <w:pStyle w:val="FirstParagraph"/>
       </w:pPr>
       <w:r>
-        <w:t xml:space="preserve">The human microbiome, the collection of microbial communities that colonize the human body, is a crucial component to health and disease. Two major components to the human microbiome are the bacterial and viral communities. These communities have primarily been studied separately using metrics of community composition and diversity. These approaches have failed to capture the complex dynamics of interacting bacteria and phage communities, which frequently share genetic information and work together to maintain stable ecosystems. Removal of bacteria or phage can disrupt or even collapse those ecosystems. Relationship-based network approaches allow us to capture this interaction information. Using this network-based approach with three independent human cohorts, we were able to present an initial understanding of how phage-bacteria networks differ throughout the human body, so as to provide a baseline for future studies of how and why microbiome networks differ in disease states.</w:t>
+        <w:t xml:space="preserve">The human microbiome, the collection of microbial communities that colonize the human body, is a crucial component to health and disease. Two major components to the human microbiome are the bacterial and viral communities. These communities have primarily been studied separately using metrics of community composition and diversity. These approaches have failed to capture the complex dynamics of interacting bacteria and phage communities, which frequently share genetic information and work together to maintain ecosystem homestatsis (e.g. kill-the-winner dynamics). Removal of bacteria or phage can disrupt or even collapse those ecosystems. Relationship-based network approaches allow us to capture this interaction information. Using this network-based approach with three independent human cohorts, we were able to present an initial understanding of how phage-bacteria networks differ throughout the human body, so as to provide a baseline for future studies of how and why microbiome networks differ in disease states.</w:t>
       </w:r>
     </w:p>
     <w:p>
@@ -384,7 +366,7 @@
         <w:t xml:space="preserve">[5,9,10,12–17]</w:t>
       </w:r>
       <w:r>
-        <w:t xml:space="preserve">. This approach fails to capture the complex dynamics of interacting bacteria and phage communities, which frequently share genetic information and work together to maintain stable ecosystems. Removal of bacteria or phages can disrupt or even collapse those ecosystems</w:t>
+        <w:t xml:space="preserve">. This approach fails to capture the complex dynamics of interacting bacteria and phage communities, which frequently share genetic information and work together to maintain ecosystem structure (e.g. kill-the-winner dynamics that prevent domination by single bacterium). Removal of bacteria or phages can disrupt or even collapse those ecosystems</w:t>
       </w:r>
       <w:r>
         <w:t xml:space="preserve"> </w:t>
@@ -393,7 +375,7 @@
         <w:t xml:space="preserve">[18,28–37]</w:t>
       </w:r>
       <w:r>
-        <w:t xml:space="preserve">. Relationship-based network approaches allow us to capture this interaction information. Studying such bacteria-phage interactions through community-wide networks built from inferred relationships could offer further insights into the drivers of human microbiome diversity across body sites and enable the study of human microbiome network dynamics overall.</w:t>
+        <w:t xml:space="preserve">. Integrating these datasets as relationship-based networks allow us to capture this complex interaction information. Studying such bacteria-phage interactions through community-wide networks built from inferred relationships begins to provide us with insights into the drivers of human microbiome diversity across body sites and enable the study of human microbiome network dynamics overall.</w:t>
       </w:r>
     </w:p>
     <w:p>
@@ -419,7 +401,7 @@
         <w:t xml:space="preserve">[33]</w:t>
       </w:r>
       <w:r>
-        <w:t xml:space="preserve">, which is limited in the scale of possible experiments and analyses. Our metagenomic interaction inference model improved upon previous models of phage-host predictions that have utilized a variety of techniques, such as linear models to predict bacteria-phage co-occurrence using taxonomic assignments</w:t>
+        <w:t xml:space="preserve">, which is limited in the scale of possible experiments and analyses. We implemented an adapted metagenomic interaction inference model that made some improvements upon previous phage-host interaction prediction models. Previous models have utilized a variety of techniques, such as linear models that were used to predict bacteria-phage co-occurrence using taxonomic assignments</w:t>
       </w:r>
       <w:r>
         <w:t xml:space="preserve"> </w:t>
@@ -440,7 +422,7 @@
         <w:t xml:space="preserve"> </w:t>
       </w:r>
       <w:r>
-        <w:t xml:space="preserve">and related clusters of whole and partial virus genomes</w:t>
+        <w:t xml:space="preserve">and clusters of whole and partial virus genomes</w:t>
       </w:r>
       <w:r>
         <w:t xml:space="preserve"> </w:t>
@@ -449,16 +431,25 @@
         <w:t xml:space="preserve">[42]</w:t>
       </w:r>
       <w:r>
-        <w:t xml:space="preserve">. Our approach uniquely included protein interaction data and was validated based on experimentally determined positive and negative interactions (i.e. who does and does not infect whom). Through this approach we were able to provide a basic understanding of the network dynamics associated with phage and bacterial communities on and in the human body. By building and utilizing a microbiome network, we found that different people, body sites, and anatomical locations not only support distinct microbiome membership and diversity</w:t>
-      </w:r>
-      <w:r>
-        <w:t xml:space="preserve"> </w:t>
-      </w:r>
-      <w:r>
-        <w:t xml:space="preserve">[13,14,38,39,43–45]</w:t>
-      </w:r>
-      <w:r>
-        <w:t xml:space="preserve">, but also support ecological communities with distinct communication structures and propensities toward community instability. Through an improved understanding of network structures across the human body, we empower future studies to investigate how these communities dynamics are influenced by disease states and the overall impact they may have on human health.</w:t>
+        <w:t xml:space="preserve">. Our approach uniquely included protein interaction data and was validated based on experimentally determined positive and negative interactions (i.e. who does and does not infect whom). We built on previous modeling work as a means to our ends and focused on the biological insights we could gain instead of building a superior model and presenting our work as a toolkit. We therefore did not focus on extensive benchmarking against other existing models</w:t>
+      </w:r>
+      <w:r>
+        <w:t xml:space="preserve"> </w:t>
+      </w:r>
+      <w:r>
+        <w:t xml:space="preserve">[41,43–45]</w:t>
+      </w:r>
+      <w:r>
+        <w:t xml:space="preserve">. Through this approach we were able to provide an initial basic understanding of the network dynamics associated with phage and bacterial communities on and in the human body. By building and utilizing a microbiome network, we found that different people, body sites, and anatomical locations not only support distinct microbiome membership and diversity</w:t>
+      </w:r>
+      <w:r>
+        <w:t xml:space="preserve"> </w:t>
+      </w:r>
+      <w:r>
+        <w:t xml:space="preserve">[13,14,38,39,46–48]</w:t>
+      </w:r>
+      <w:r>
+        <w:t xml:space="preserve">, but also support ecological communities with distinct communication structures and robustness to network degradation by extinction events. Through an improved understanding of network structures across the human body, we empower future studies to investigate how these communities dynamics are influenced by disease states and the overall impact they may have on human health.</w:t>
       </w:r>
     </w:p>
     <w:p>
@@ -617,7 +608,7 @@
         <w:t xml:space="preserve">[42]</w:t>
       </w:r>
       <w:r>
-        <w:t xml:space="preserve">. We referred to these operationally defined groups of related contigs as operational genomic units (OGUs). Each OGU represented a genomically similar sub-population of either bacteria or phages. Contig lengths within clusters ranged between</w:t>
+        <w:t xml:space="preserve">. This was done both for dimensionality reduction and to prevent inflation of node counts by using contigs which are expected to represent multiple fragments from the same genomes. This was also done to create genome analogs that we could use in our classification model which was built using genome sequences. We referred to these operationally defined groups of related contigs as operational genomic units (OGUs). Each OGU represented a genomically similar sub-population of either bacteria or phages. Contig lengths within clusters ranged between</w:t>
       </w:r>
       <w:r>
         <w:t xml:space="preserve"> </w:t>
@@ -758,19 +749,7 @@
         </m:sSup>
       </m:oMath>
       <w:r>
-        <w:t xml:space="preserve">). As absence of bacterial contamination had been confirmed by sensitive molecular methods</w:t>
-      </w:r>
-      <w:r>
-        <w:t xml:space="preserve"> </w:t>
-      </w:r>
-      <w:r>
-        <w:rPr>
-          <w:b/>
-        </w:rPr>
-        <w:t xml:space="preserve">(Table S1)</w:t>
-      </w:r>
-      <w:r>
-        <w:t xml:space="preserve">, we interpreted this as evidence that the majority of the gut and skin bacteriophages were temperate and thereby shared elements with bacterial reference genomes that contained similar integrated phages when sequenced--a trend previously reported</w:t>
+        <w:t xml:space="preserve">). As most phages in these communities have been shown to be temperate (integrate into bacterial genomes), we interpreted this as confirmation that the majority of those phages were temperate and therefore shared elements with bacterial reference genomes--a trend previously reported</w:t>
       </w:r>
       <w:r>
         <w:t xml:space="preserve"> </w:t>
@@ -779,42 +758,7 @@
         <w:t xml:space="preserve">[14]</w:t>
       </w:r>
       <w:r>
-        <w:t xml:space="preserve">. Additionally, we identified two OGUs as being complete phages using the stringent Virsorter phage identification algorithm (class 1 confidence group)</w:t>
-      </w:r>
-      <w:r>
-        <w:t xml:space="preserve"> </w:t>
-      </w:r>
-      <w:r>
-        <w:t xml:space="preserve">[47]</w:t>
-      </w:r>
-      <w:r>
-        <w:t xml:space="preserve">.</w:t>
-      </w:r>
-    </w:p>
-    <w:p>
-      <w:pPr>
-        <w:pStyle w:val="BodyText"/>
-      </w:pPr>
-      <w:r>
-        <w:t xml:space="preserve">The whole metagenomic shotgun sequence samples primarily consisted of bacteria, with an average viral relative abundance of 0.4%</w:t>
-      </w:r>
-      <w:r>
-        <w:t xml:space="preserve"> </w:t>
-      </w:r>
-      <w:r>
-        <w:rPr>
-          <w:b/>
-        </w:rPr>
-        <w:t xml:space="preserve">(Table S1)</w:t>
-      </w:r>
-      <w:r>
-        <w:t xml:space="preserve"> </w:t>
-      </w:r>
-      <w:r>
-        <w:t xml:space="preserve">[13,14,38,39]</w:t>
-      </w:r>
-      <w:r>
-        <w:t xml:space="preserve">. We found that only 2% (6 / 280 OGUs) of bacterial OGUs had significantly strong nucleotide similarity to phage reference genomes (e-value &lt;</w:t>
+        <w:t xml:space="preserve">. We further confirmed that while the majority of these were expected to be temperate phages, there still remained a low level of bacterial sequence noise, which was evident as five (1.7%) OGUs with similar sequence elements to the bacterial 16S rRNA gene (blastn, e-value &lt;</w:t>
       </w:r>
       <w:r>
         <w:t xml:space="preserve"> </w:t>
@@ -840,6 +784,76 @@
         </m:sSup>
       </m:oMath>
       <w:r>
+        <w:t xml:space="preserve">, length &gt; 1,000 bp). This is in line with previous work which has suggested that bacterial noise is an inevitable technical issue that we considered while interpreting our findings</w:t>
+      </w:r>
+      <w:r>
+        <w:t xml:space="preserve"> </w:t>
+      </w:r>
+      <w:r>
+        <w:t xml:space="preserve">[50]</w:t>
+      </w:r>
+      <w:r>
+        <w:t xml:space="preserve">. Finally, we identified two OGUs as being complete, high confidence phages using the stringent Virsorter phage identification algorithm (class 1 confidence group)</w:t>
+      </w:r>
+      <w:r>
+        <w:t xml:space="preserve"> </w:t>
+      </w:r>
+      <w:r>
+        <w:t xml:space="preserve">[51]</w:t>
+      </w:r>
+      <w:r>
+        <w:t xml:space="preserve">.</w:t>
+      </w:r>
+    </w:p>
+    <w:p>
+      <w:pPr>
+        <w:pStyle w:val="BodyText"/>
+      </w:pPr>
+      <w:r>
+        <w:t xml:space="preserve">The whole metagenomic shotgun sequence samples primarily consisted of bacteria, with an average viral relative abundance of 0.4%</w:t>
+      </w:r>
+      <w:r>
+        <w:t xml:space="preserve"> </w:t>
+      </w:r>
+      <w:r>
+        <w:rPr>
+          <w:b/>
+        </w:rPr>
+        <w:t xml:space="preserve">(Table S1)</w:t>
+      </w:r>
+      <w:r>
+        <w:t xml:space="preserve"> </w:t>
+      </w:r>
+      <w:r>
+        <w:t xml:space="preserve">[13,14,38,39]</w:t>
+      </w:r>
+      <w:r>
+        <w:t xml:space="preserve">. We found that only 2% (6 / 280 OGUs) of bacterial OGUs had significantly strong nucleotide similarity to phage reference genomes (e-value &lt;</w:t>
+      </w:r>
+      <w:r>
+        <w:t xml:space="preserve"> </w:t>
+      </w:r>
+      <m:oMath>
+        <m:sSup>
+          <m:e>
+            <m:r>
+              <m:rPr/>
+              <m:t>10</m:t>
+            </m:r>
+          </m:e>
+          <m:sup>
+            <m:r>
+              <m:rPr/>
+              <m:t>−</m:t>
+            </m:r>
+            <m:r>
+              <m:rPr/>
+              <m:t>25</m:t>
+            </m:r>
+          </m:sup>
+        </m:sSup>
+      </m:oMath>
+      <w:r>
         <w:t xml:space="preserve">)</w:t>
       </w:r>
       <w:r>
@@ -855,20 +869,20 @@
         <w:t xml:space="preserve"> </w:t>
       </w:r>
       <w:r>
-        <w:t xml:space="preserve">[47]</w:t>
-      </w:r>
-      <w:r>
-        <w:t xml:space="preserve">. Together this suggests only minimal "contamination" of the bacterial OGUs.</w:t>
+        <w:t xml:space="preserve">[51]</w:t>
+      </w:r>
+      <w:r>
+        <w:t xml:space="preserve">. Together this suggests minimal bacterial OGU noise that should be considered in the study conclusions.</w:t>
       </w:r>
     </w:p>
     <w:p>
       <w:pPr>
         <w:pStyle w:val="Heading2"/>
       </w:pPr>
-      <w:bookmarkStart w:id="26" w:name="evaluating-the-model-to-predict-phage-bacteria-interactions"/>
+      <w:bookmarkStart w:id="26" w:name="implementing-phage-bacteria-interaction-prediction-to-build-a-community-network"/>
       <w:bookmarkEnd w:id="26"/>
       <w:r>
-        <w:t xml:space="preserve">Evaluating the Model to Predict Phage-Bacteria Interactions</w:t>
+        <w:t xml:space="preserve">Implementing Phage-Bacteria Interaction Prediction to Build a Community Network</w:t>
       </w:r>
     </w:p>
     <w:p>
@@ -882,10 +896,10 @@
         <w:t xml:space="preserve"> </w:t>
       </w:r>
       <w:r>
-        <w:t xml:space="preserve">[41,48–52]</w:t>
-      </w:r>
-      <w:r>
-        <w:t xml:space="preserve">. Only bacteria and phages were used in the model. The training set contained 43 diverse bacterial species and 30 diverse phage strains, including both broad and specific ranges of infection</w:t>
+        <w:t xml:space="preserve">[41,52–56]</w:t>
+      </w:r>
+      <w:r>
+        <w:t xml:space="preserve">. Only bacteria and bacteriophages were used in the model. The training set contained 43 diverse bacterial species and 30 diverse phage strains, including both broad and specific ranges of infection</w:t>
       </w:r>
       <w:r>
         <w:t xml:space="preserve"> </w:t>
@@ -954,7 +968,7 @@
         <w:t xml:space="preserve">[41]</w:t>
       </w:r>
       <w:r>
-        <w:t xml:space="preserve">.</w:t>
+        <w:t xml:space="preserve">. It is worth noting that while a positive interaction is strong evidence that the interaction exists, we must also be conscious of the caveat that negative interactions are still weak evidence for a lack of interaction because the finding could be the result of our inability to reproduce conditions in which those interactions occur. Altogether we decided to maintain a balanced dataset at the cost of under-sampling the available positive interaction information because the use of such a severely unbalanced dataset often results in over-fit and uninformative model training. As an example, such a model that included mostly positive interactions would have high accuracy by always classifying an interaction as positive without using the data. We aimed to prevent the creation of this kind of model.</w:t>
       </w:r>
     </w:p>
     <w:p>
@@ -962,16 +976,16 @@
         <w:pStyle w:val="BodyText"/>
       </w:pPr>
       <w:r>
-        <w:t xml:space="preserve">Four phage and bacterial genomic features were used in a random forest model to predict infectious relationships between bacteria and phages: 1) genome nucleotide similarities, 2) gene amino acid sequence similarities, 3) bacterial Clustered Regularly Interspaced Short Palindromic Repeat (CRISPR) spacer sequences that target phages, and 4) similarity of protein families associated with experimentally identified protein-protein interactions</w:t>
-      </w:r>
-      <w:r>
-        <w:t xml:space="preserve"> </w:t>
-      </w:r>
-      <w:r>
-        <w:t xml:space="preserve">[53]</w:t>
-      </w:r>
-      <w:r>
-        <w:t xml:space="preserve">. The resulting random forest model was assessed using nested cross validation, and the median area under its receiver operating characteristic (ROC) curve was 0.788, the median model sensitivity was 0.952, and median specificity was 0.615</w:t>
+        <w:t xml:space="preserve">Four phage and bacterial genomic features were used in our random forest model to predict infectious relationships between bacteria and phages: 1) genome nucleotide similarities, 2) gene amino acid sequence similarities, 3) bacterial Clustered Regularly Interspaced Short Palindromic Repeat (CRISPR) spacer sequences that target phages, and 4) similarity of protein families associated with experimentally identified protein-protein interactions</w:t>
+      </w:r>
+      <w:r>
+        <w:t xml:space="preserve"> </w:t>
+      </w:r>
+      <w:r>
+        <w:t xml:space="preserve">[57]</w:t>
+      </w:r>
+      <w:r>
+        <w:t xml:space="preserve">. We chose to utilize these metrics that directly compare nucleotide sequences between sample phages and bacteria, instead of relying on alignment to reference genomes or known marker genes, because we are extrapolating our model to highly diverse communities which we expect to diverge significantly from the available reference genomes. The resulting random forest model was assessed using nested cross validation, and the median area under its receiver operating characteristic (ROC) curve was 0.788, the median model sensitivity was 0.952, and median specificity was 0.615</w:t>
       </w:r>
       <w:r>
         <w:t xml:space="preserve"> </w:t>
@@ -1001,7 +1015,55 @@
         <w:t xml:space="preserve">A)</w:t>
       </w:r>
       <w:r>
-        <w:t xml:space="preserve">. The most important predictor in the model was amino acid similarity between genes, followed by nucleotide similarity of whole genomes</w:t>
+        <w:t xml:space="preserve">. This balance of confident true positives at the cost of fewer true negatives is ideal for this type of dataset which consists of primarily positive connections</w:t>
+      </w:r>
+      <w:r>
+        <w:t xml:space="preserve"> </w:t>
+      </w:r>
+      <w:r>
+        <w:rPr>
+          <w:b/>
+        </w:rPr>
+        <w:t xml:space="preserve">(Supplemental Figure</w:t>
+      </w:r>
+      <w:r>
+        <w:rPr>
+          <w:b/>
+        </w:rPr>
+        <w:t xml:space="preserve"> </w:t>
+      </w:r>
+      <w:r>
+        <w:rPr>
+          <w:b/>
+        </w:rPr>
+        <w:t xml:space="preserve">)</w:t>
+      </w:r>
+      <w:r>
+        <w:t xml:space="preserve">. Nested cross validation of the model demonstrated that the sensitivity and specificity of the model could vary but the overall model performance (AUC) remained more consistent</w:t>
+      </w:r>
+      <w:r>
+        <w:t xml:space="preserve"> </w:t>
+      </w:r>
+      <w:r>
+        <w:rPr>
+          <w:b/>
+        </w:rPr>
+        <w:t xml:space="preserve">(Supplemental Figure</w:t>
+      </w:r>
+      <w:r>
+        <w:rPr>
+          <w:b/>
+        </w:rPr>
+        <w:t xml:space="preserve"> </w:t>
+      </w:r>
+      <w:r>
+        <w:rPr>
+          <w:b/>
+        </w:rPr>
+        <w:t xml:space="preserve">)</w:t>
+      </w:r>
+      <w:r>
+        <w:t xml:space="preserve">. This suggested that our model would perform with a similar overall accuracy despite changes in sensitivity/specificity trade-offs. The most important predictor in the model was amino acid similarity between genes, followed by nucleotide similarity of whole genomes</w:t>
       </w:r>
       <w:r>
         <w:t xml:space="preserve"> </w:t>
@@ -1130,7 +1192,7 @@
         <w:rPr>
           <w:i/>
         </w:rPr>
-        <w:t xml:space="preserve">; the blastx algorithm in Diamond aligner), local genome nucleotide alignments between bacteria and phage OGUs, presence of experimentally validated protein family domains (Pfams) between phage and bacteria OGUs, and CRISPR targeting of bacteria toward phages (CRISPR). (C) Proportions of samples included (gray) and excluded (red) in the model. Samples were excluded from the model because they did not yield any scores. Those interactions without scores were automatically classified as not having interactions. (D) Bipartite visualization of the resulting phage-bacteria network. Phage OGUs are presented in orange, bacteria OGUs in red, and their interaction edges are represented as connecting lines. This network includes information from all three published studies. (E) Network diameter (measure of graph size; the greatest number of traversed vertices required between two vertices), (F) number of vertices, and (G) number of edges (relationships) for the total network (orange) and the individual study sub-networks (diet study = red, skin study = yellow, twin study = green).</w:t>
+        <w:t xml:space="preserve">; the blastx algorithm in Diamond aligner), local genome nucleotide alignments between bacteria and phage OGUs, presence of experimentally validated protein family domains (Pfams) between phage and bacteria OGUs, and CRISPR targeting of bacteria toward phages (CRISPR). (C) Proportions of samples included (gray) and excluded (red) in the model. Samples were excluded from the model because they did not yield any scores. Those interactions without scores were automatically classified as not having interactions. (D) Network diameter (measure of graph size; the greatest number of traversed vertices required between two vertices), (E) number of vertices, and (F) number of edges (relationships) for the total network (orange) and the individual study sub-networks (diet study = red, skin study = yellow, twin study = green).</w:t>
       </w:r>
       <w:r>
         <w:t xml:space="preserve"> </w:t>
@@ -1172,7 +1234,7 @@
         <w:rPr>
           <w:i/>
         </w:rPr>
-        <w:t xml:space="preserve">; the blastx algorithm in Diamond aligner), local genome nucleotide alignments between bacteria and phage OGUs, presence of experimentally validated protein family domains (Pfams) between phage and bacteria OGUs, and CRISPR targeting of bacteria toward phages (CRISPR). (C) Proportions of samples included (gray) and excluded (red) in the model. Samples were excluded from the model because they did not yield any scores. Those interactions without scores were automatically classified as not having interactions. (D) Bipartite visualization of the resulting phage-bacteria network. Phage OGUs are presented in orange, bacteria OGUs in red, and their interaction edges are represented as connecting lines. This network includes information from all three published studies. (E) Network diameter (measure of graph size; the greatest number of traversed vertices required between two vertices), (F) number of vertices, and (G) number of edges (relationships) for the total network (orange) and the individual study sub-networks (diet study = red, skin study = yellow, twin study = green).</w:t>
+        <w:t xml:space="preserve">; the blastx algorithm in Diamond aligner), local genome nucleotide alignments between bacteria and phage OGUs, presence of experimentally validated protein family domains (Pfams) between phage and bacteria OGUs, and CRISPR targeting of bacteria toward phages (CRISPR). (C) Proportions of samples included (gray) and excluded (red) in the model. Samples were excluded from the model because they did not yield any scores. Those interactions without scores were automatically classified as not having interactions. (D) Network diameter (measure of graph size; the greatest number of traversed vertices required between two vertices), (E) number of vertices, and (F) number of edges (relationships) for the total network (orange) and the individual study sub-networks (diet study = red, skin study = yellow, twin study = green).</w:t>
       </w:r>
       <w:r>
         <w:t xml:space="preserve"> </w:t>
@@ -1183,7 +1245,16 @@
         <w:pStyle w:val="BodyText"/>
       </w:pPr>
       <w:r>
-        <w:t xml:space="preserve">We used our random forest model to classify the relationships between bacteria and phage operational genomic units, which were then used to build the interactive network. The master network contained the three studies as sub-networks, which themselves each contained sub-networks for each sample</w:t>
+        <w:t xml:space="preserve">We used our random forest model to classify the relationships between bacteria and phage operational genomic units, which were then used to build the interactive network. The master network, analogous to the universal microbiome network concept previously described</w:t>
+      </w:r>
+      <w:r>
+        <w:t xml:space="preserve"> </w:t>
+      </w:r>
+      <w:r>
+        <w:t xml:space="preserve">[58]</w:t>
+      </w:r>
+      <w:r>
+        <w:t xml:space="preserve">, contained the three studies as sub-networks, which themselves each contained sub-networks for each sample</w:t>
       </w:r>
       <w:r>
         <w:t xml:space="preserve"> </w:t>
@@ -1243,7 +1314,7 @@
         <w:t xml:space="preserve"> </w:t>
       </w:r>
       <w:r>
-        <w:t xml:space="preserve">[54,55]</w:t>
+        <w:t xml:space="preserve">[59,60]</w:t>
       </w:r>
       <w:r>
         <w:t xml:space="preserve">. The master network was highly connected and contained 72,287 infectious relationships among 578 nodes, representing 298 phages and 280 bacteria. Although the network was highly connected, not all relationships were present in all samples. Relationships were weighted by the relative abundances of their associated bacteria and phages. Like the master network, the skin network exhibited a diameter of 4 (measure of graph size; the greatest number of traversed vertices required between two vertices) and included 576 (297 phages, 279 bacteria, 99.7% total) and 72,127 (99.8%) of the master network nodes and edges, respectively</w:t>
@@ -1306,6 +1377,41 @@
         <w:t xml:space="preserve">E - F)</w:t>
       </w:r>
       <w:r>
+        <w:t xml:space="preserve">. Interestingly, five (1.7%) of the OGUs had similar genomic elements to the four previously described, broadly infectious phages isolated from Lake Michigan (tblastx; e-value &lt;</w:t>
+      </w:r>
+      <w:r>
+        <w:t xml:space="preserve"> </w:t>
+      </w:r>
+      <m:oMath>
+        <m:sSup>
+          <m:e>
+            <m:r>
+              <m:rPr/>
+              <m:t>10</m:t>
+            </m:r>
+          </m:e>
+          <m:sup>
+            <m:r>
+              <m:rPr/>
+              <m:t>−</m:t>
+            </m:r>
+            <m:r>
+              <m:rPr/>
+              <m:t>25</m:t>
+            </m:r>
+          </m:sup>
+        </m:sSup>
+      </m:oMath>
+      <w:r>
+        <w:t xml:space="preserve">)</w:t>
+      </w:r>
+      <w:r>
+        <w:t xml:space="preserve"> </w:t>
+      </w:r>
+      <w:r>
+        <w:t xml:space="preserve">[61]</w:t>
+      </w:r>
+      <w:r>
         <w:t xml:space="preserve">.</w:t>
       </w:r>
     </w:p>
@@ -1313,10 +1419,10 @@
       <w:pPr>
         <w:pStyle w:val="Heading2"/>
       </w:pPr>
-      <w:bookmarkStart w:id="27" w:name="role-of-diet-obesity-in-gut-microbiome-connectivity"/>
+      <w:bookmarkStart w:id="27" w:name="role-of-diet-on-gut-microbiome-connectivity"/>
       <w:bookmarkEnd w:id="27"/>
       <w:r>
-        <w:t xml:space="preserve">Role of Diet &amp; Obesity in Gut Microbiome Connectivity</w:t>
+        <w:t xml:space="preserve">Role of Diet on Gut Microbiome Connectivity</w:t>
       </w:r>
     </w:p>
     <w:p>
@@ -1330,7 +1436,7 @@
         <w:t xml:space="preserve"> </w:t>
       </w:r>
       <w:r>
-        <w:t xml:space="preserve">[14,56,57]</w:t>
+        <w:t xml:space="preserve">[14,62,63]</w:t>
       </w:r>
       <w:r>
         <w:t xml:space="preserve">. Previous work in isolated culture-based systems has suggested that changes in nutrient availability are associated with altered phage-bacteria network structures</w:t>
@@ -1350,16 +1456,43 @@
         <w:pStyle w:val="BodyText"/>
       </w:pPr>
       <w:r>
-        <w:t xml:space="preserve">We evaluated the diet-associated differences in gut virome-microbiome network structure by quantifying how central each sample's network was on average. We accomplished this by utilizing two common centrality metrics: degree centrality and closeness centrality. Degree centrality, the simplest centrality metric, was defined as the number of connections each phage made with each bacterium. We supplemented measurements of degree centrality with measurements of closeness centrality. Closeness centrality is a metric of how close each phage or bacterium is to all of the other phages and bacteria in the network. A higher closeness centrality suggests that the effects of genetic information or altered abundance would be more impactful to all other microbes in the system. A network with higher average closeness centrality also indicates an overall greater degree of connections, which suggests a greater resilience against instability. This is because more highly connected networks are more stable as a result of pathway dependencies and the unlikelihood that a randomly removed bacteria or phage would cause major divisions across the network</w:t>
-      </w:r>
-      <w:r>
-        <w:t xml:space="preserve"> </w:t>
-      </w:r>
-      <w:r>
-        <w:t xml:space="preserve">[30,58]</w:t>
-      </w:r>
-      <w:r>
-        <w:t xml:space="preserve">. We used this information to calculate the average connectedness per sample, which was corrected for the maximum potential degree of connectedness. Unfortunately our dataset was insufficiently powered to make strong conclusions toward this hypothesis, but this is an interesting observation that warrants further investigation.</w:t>
+        <w:t xml:space="preserve">We evaluated the diet-associated differences in gut virome-microbiome network structure by quantifying how central each sample's network was on average. We accomplished this by utilizing two common weighted centrality metrics: degree centrality and closeness centrality. Degree centrality, the simplest centrality metric, was defined as the number of connections each phage made with each bacterium. We supplemented measurements of degree centrality with measurements of closeness centrality. Closeness centrality is a metric of how close each phage or bacterium is to all of the other phages and bacteria in the network. A higher closeness centrality suggests that the effects of genetic information or altered abundance would be more impactful to all other microbes in the system. A network with higher average closeness centrality also indicates an overall greater degree of connections, which suggests a greater resilience against network degradation by extinction events</w:t>
+      </w:r>
+      <w:r>
+        <w:t xml:space="preserve"> </w:t>
+      </w:r>
+      <w:r>
+        <w:t xml:space="preserve">[</w:t>
+      </w:r>
+      <w:r>
+        <w:rPr>
+          <w:b/>
+        </w:rPr>
+        <w:t xml:space="preserve">???</w:t>
+      </w:r>
+      <w:r>
+        <w:t xml:space="preserve">,30]</w:t>
+      </w:r>
+      <w:r>
+        <w:t xml:space="preserve">. This is because more highly connected networks are less likely to degrade into multiple smaller networks when bacteria or phages are randomly removed</w:t>
+      </w:r>
+      <w:r>
+        <w:t xml:space="preserve"> </w:t>
+      </w:r>
+      <w:r>
+        <w:t xml:space="preserve">[</w:t>
+      </w:r>
+      <w:r>
+        <w:rPr>
+          <w:b/>
+        </w:rPr>
+        <w:t xml:space="preserve">???</w:t>
+      </w:r>
+      <w:r>
+        <w:t xml:space="preserve">,30]</w:t>
+      </w:r>
+      <w:r>
+        <w:t xml:space="preserve">. We used this information to calculate the average connectedness per sample, which was corrected for the maximum potential degree of connectedness. Unfortunately our dataset was insufficiently powered to make strong conclusions toward this hypothesis, but this is an important observation that warrants further investigation. Although the changes are not statistically significant using such a small sample set, visual inspection of data suggests there is an underlying significant difference that could be elucidated with further sampling.</w:t>
       </w:r>
     </w:p>
     <w:p>
@@ -1559,7 +1692,7 @@
         <w:pStyle w:val="BodyText"/>
       </w:pPr>
       <w:r>
-        <w:t xml:space="preserve">In addition to diet, we found preliminary evidence that obesity influenced network structure. This was done using the three mother samples available from the twin sample set, all of which had matching bacteria and phage samples and confirmed BMI information. The obesity-associated network appeared to have a higher degree centrality</w:t>
+        <w:t xml:space="preserve">In addition to diet, we observed a possible trend that obesity influenced network structure. This was done using the three mother samples available from the twin sample set, all of which had matching bacteria and phage samples and confirmed BMI information. The obesity-associated network appeared to have a higher degree centrality</w:t>
       </w:r>
       <w:r>
         <w:t xml:space="preserve"> </w:t>
@@ -1619,7 +1752,7 @@
         <w:t xml:space="preserve">D)</w:t>
       </w:r>
       <w:r>
-        <w:t xml:space="preserve">. These results suggested that the obesity-associated networks are less connected, having microbes further from all other microbes within the community. This again comes with the caveat that this is a preliminary observation with too small of a sample size to make more substantial claims.</w:t>
+        <w:t xml:space="preserve">. These results suggested that the obesity-associated networks may be less connected, having microbes further from all other microbes within the community. This again comes with the caveat that this is only an opportunistic observation using an existing sample set with too few samples to make more substantial claims. We included this observation as a point of interest, given the data was available.</w:t>
       </w:r>
     </w:p>
     <w:p>
@@ -1643,7 +1776,7 @@
         <w:t xml:space="preserve"> </w:t>
       </w:r>
       <w:r>
-        <w:t xml:space="preserve">[13,59,60]</w:t>
+        <w:t xml:space="preserve">[13,64,65]</w:t>
       </w:r>
       <w:r>
         <w:t xml:space="preserve">. We therefore hypothesized that this personal conservation extended to microbiome network structure. We addressed this hypothesis by calculating the degree of dissimilarity between each subject's network, based on phage and bacteria abundance and centrality. We quantified phage and bacteria centrality within each sample graph using the weighted eigenvector centrality metric. This metric defines central phages as those that are highly abundant (</w:t>
@@ -1668,7 +1801,7 @@
         <w:t xml:space="preserve"> </w:t>
       </w:r>
       <w:r>
-        <w:t xml:space="preserve">as defined in the methods) and infect many distinct bacteria which themselves are abundant and infected by many other phages. Similarly, bacterial centrality was defined as those bacteria that were both abundant and connected to numerous phages that were themselves connected to many bacteria. We then calculated the similarity of community networks using the weighted eigenvector centrality of all nodes between all samples. Samples with similar network structures were interpreted as having similar capacities for maintaining stability and transmitting genetic material.</w:t>
+        <w:t xml:space="preserve">as defined in the methods) and infect many distinct bacteria which themselves are abundant and infected by many other phages. Similarly, bacterial centrality was defined as those bacteria that were both abundant and connected to numerous phages that were themselves connected to many bacteria. We then calculated the similarity of community networks using the weighted eigenvector centrality of all nodes between all samples. Samples with similar network structures were interpreted as having similar capacities for network robustness and transmitting genetic material.</w:t>
       </w:r>
     </w:p>
     <w:p>
@@ -1774,7 +1907,7 @@
         <w:t xml:space="preserve">C</w:t>
       </w:r>
       <w:r>
-        <w:t xml:space="preserve">). In addition to the gut, skin microbiome network structure was strongly conserved within individuals (p-value &lt; 0.001,</w:t>
+        <w:t xml:space="preserve">). In addition to the gut, skin microbiome network structure was conserved within individuals (p-value &lt; 0.001,</w:t>
       </w:r>
       <w:r>
         <w:t xml:space="preserve"> </w:t>
@@ -1899,10 +2032,10 @@
       <w:pPr>
         <w:pStyle w:val="Heading2"/>
       </w:pPr>
-      <w:bookmarkStart w:id="29" w:name="association-between-environmental-stability-and-network-structure-across-the-human-skin-landscape"/>
+      <w:bookmarkStart w:id="29" w:name="different-network-structures-across-the-human-skin-landscape"/>
       <w:bookmarkEnd w:id="29"/>
       <w:r>
-        <w:t xml:space="preserve">Association Between Environmental Stability and Network Structure Across the Human Skin Landscape</w:t>
+        <w:t xml:space="preserve">Different Network Structures Across the Human Skin Landscape</w:t>
       </w:r>
     </w:p>
     <w:p>
@@ -1916,10 +2049,19 @@
         <w:t xml:space="preserve"> </w:t>
       </w:r>
       <w:r>
-        <w:t xml:space="preserve">[13,44,59]</w:t>
-      </w:r>
-      <w:r>
-        <w:t xml:space="preserve">. These communities vary by degree of skin moisture, oil, and environmental exposure. As viruses are known to influence microbial diversity and community composition, we hypothesized that microbe-virus network structure would be specific to anatomical sites, as well. To test this, we evaluated the changes in network structure between anatomical sites within the skin dataset.</w:t>
+        <w:t xml:space="preserve">[13,47,64]</w:t>
+      </w:r>
+      <w:r>
+        <w:t xml:space="preserve">. These communities vary by degree of skin moisture, oil, and environmental exposure; features which were defined in the original publication</w:t>
+      </w:r>
+      <w:r>
+        <w:t xml:space="preserve"> </w:t>
+      </w:r>
+      <w:r>
+        <w:t xml:space="preserve">[13]</w:t>
+      </w:r>
+      <w:r>
+        <w:t xml:space="preserve">. As viruses are known to influence microbial diversity and community composition, we hypothesized that these differences would still be evident after integrating the bacterial and viral datasets and evaluating their microbe-virus network structure between anatomical sites. To test this, we evaluated the changes in network structure between anatomical sites within the skin dataset.</w:t>
       </w:r>
     </w:p>
     <w:p>
@@ -1927,7 +2069,7 @@
         <w:pStyle w:val="BodyText"/>
       </w:pPr>
       <w:r>
-        <w:t xml:space="preserve">The average centrality of each sample was quantified using the weighted eigenvector centrality metric. Intermittently moist skin sites (dynamic sites that fluctuate between being moist and dry) were significantly less connected than the more stable moist and sebaceous environments (p-value &lt; 0.001,</w:t>
+        <w:t xml:space="preserve">The average centrality of each sample was quantified using the weighted eigenvector centrality metric. Intermittently moist skin sites (dynamic sites that fluctuate between being moist and dry) were significantly less connected than the moist and sebaceous environments (p-value &lt; 0.001,</w:t>
       </w:r>
       <w:r>
         <w:t xml:space="preserve"> </w:t>
@@ -2143,10 +2285,10 @@
         <w:t xml:space="preserve"> </w:t>
       </w:r>
       <w:r>
-        <w:t xml:space="preserve">[13,14,43–45,61]</w:t>
-      </w:r>
-      <w:r>
-        <w:t xml:space="preserve">. Here, we offer an initial understanding of how phage-bacteria networks differ throughout the human body, so as to provide a baseline for future studies of how and why microbiome networks differ in disease states. We developed and implemented a network-based analytical model to evaluate the basic properties of the human microbiome through bacteria and phage relationships, instead of membership or diversity alone. This enabled the application of network theory to provide a new perspective on complex ecological communities. We utilized metrics of connectivity to model the extent to which communities of bacteria and phages interact through mechanisms such as horizontal gene transfer, modulated bacterial gene expression, and alterations in abundance.</w:t>
+        <w:t xml:space="preserve">[13,14,46–48,66]</w:t>
+      </w:r>
+      <w:r>
+        <w:t xml:space="preserve">. Here we integrated the bacterial and viral sequence sets to offer an initial understanding of how phage-bacteria networks differ throughout the human body, so as to provide a baseline for future studies of how and why microbiome networks differ in disease states. We implemented a network-based analytical model to evaluate the basic properties of the human microbiome through bacteria and phage relationships, instead of membership or diversity alone. This approach enabled the application of network theory to provide a new perspective while analyzing bacterial and viral communities simultaneously. We utilized metrics of connectivity to model the extent to which communities of bacteria and phages interact through mechanisms such as horizontal gene transfer, modulated bacterial gene expression, and alterations in abundance.</w:t>
       </w:r>
     </w:p>
     <w:p>
@@ -2160,16 +2302,25 @@
         <w:t xml:space="preserve"> </w:t>
       </w:r>
       <w:r>
-        <w:t xml:space="preserve">[13,43,44,60]</w:t>
-      </w:r>
-      <w:r>
-        <w:t xml:space="preserve">, gut and skin microbiome network structures were conserved within individuals over time. Gut network structure was not conserved among family members. These findings suggested that the community properties inferred from microbiome interaction network structures, such as stability (meaning a more highly connected network is more stable because a randomly removed bacteria or phage node is less likely to divide or disintegrate</w:t>
-      </w:r>
-      <w:r>
-        <w:t xml:space="preserve"> </w:t>
-      </w:r>
-      <w:r>
-        <w:t xml:space="preserve">[30,58]</w:t>
+        <w:t xml:space="preserve">[13,46,47,65]</w:t>
+      </w:r>
+      <w:r>
+        <w:t xml:space="preserve">, gut and skin microbiome network structures were conserved within individuals over time. Gut network structure was not conserved among family members. These findings suggested that the community properties inferred from microbiome interaction network structures, such as robustness (meaning a more highly connected network is more "robust" to network degradation because a randomly removed bacteria or phage node is less likely to divide or disintegrate</w:t>
+      </w:r>
+      <w:r>
+        <w:t xml:space="preserve"> </w:t>
+      </w:r>
+      <w:r>
+        <w:t xml:space="preserve">[</w:t>
+      </w:r>
+      <w:r>
+        <w:rPr>
+          <w:b/>
+        </w:rPr>
+        <w:t xml:space="preserve">???</w:t>
+      </w:r>
+      <w:r>
+        <w:t xml:space="preserve">,30]</w:t>
       </w:r>
       <w:r>
         <w:t xml:space="preserve"> </w:t>
@@ -2183,7 +2334,7 @@
         <w:pStyle w:val="BodyText"/>
       </w:pPr>
       <w:r>
-        <w:t xml:space="preserve">We observed evidence supporting the ability of environmental conditions to shape gut and skin microbiome interaction network structure by observing that diet and skin location were associated with altered network structures. We found evidence that diet was sufficient to alter gut microbiome network connectivity, although this needs to be interpreted as a case observation, due to the small sample size. Although our sample size was small, our findings provided some preliminary evidence that high-fat diets were less connected than low-fat diets and that high-fat diets therefore may lead to less stable communities with a decreased ability for microbes to directly influence one another. We supported this finding with the observation that obesity may have been associated with decreased network connectivity. Together these findings suggest the food we eat may not only impact which microbes colonize our guts, but may also impact their interactions with infecting phages. Further work will be required to characterize these relationships with a larger cohort.</w:t>
+        <w:t xml:space="preserve">We observed evidence supporting the ability of environmental conditions to shape gut and skin microbiome interaction network structure by observing that diet and skin location were associated with altered network structures. We observed evidence that diet was sufficient to alter gut microbiome network connectivity, although this needs to be interpreted cautiously as a case observation, due to the small sample size. Although the available sample size was small, our findings provide some preliminary evidence that high-fat diets are less connected than low-fat diets and that high-fat diets may therefore lead to less robust communities with a decreased ability for microbes to directly influence one another. We supported this finding with the observation that obesity may have been associated with decreased network connectivity. Together these findings suggest the food we eat may not only impact which microbes colonize our guts, but may also impact their interactions with infecting phages. Further work will be required to characterize these relationships with a larger cohort.</w:t>
       </w:r>
     </w:p>
     <w:p>
@@ -2191,7 +2342,16 @@
         <w:pStyle w:val="BodyText"/>
       </w:pPr>
       <w:r>
-        <w:t xml:space="preserve">In addition to diet, the skin environment also influenced the microbiome interaction network structure. Network structure differed between environmentally exposed and occluded skin sites. The sites under greater environmental fluctuation and exposure (the exposed and intermittently exposed sites) were less connected and therefore were predicted to have a higher propensity for instability. Likewise, intermittently moist sites demonstrated less connectedness than the more stable moist and sebaceous sites. Together these data suggested that body sites under greater degrees of fluctuation harbored less connected, potentially less stable microbiomes. This points to a link between microbiome and environmental stability and warrants further investigation.</w:t>
+        <w:t xml:space="preserve">In addition to diet, the skin environment also influenced the microbiome interaction network structure. Network structure differed between environmentally exposed and occluded skin sites. The sites under greater environmental fluctuation and exposure (the exposed and intermittently exposed sites) were less connected and therefore were predicted to have a higher resilience against network degradation when random nodes are removed from the network. Likewise, intermittently moist sites demonstrated less connectedness than the moist and sebaceous sites. These findings agree with previous work that has shown that bacterial community networks differ by skin environment types</w:t>
+      </w:r>
+      <w:r>
+        <w:t xml:space="preserve"> </w:t>
+      </w:r>
+      <w:r>
+        <w:t xml:space="preserve">[58]</w:t>
+      </w:r>
+      <w:r>
+        <w:t xml:space="preserve">. Together these data suggested that body sites under greater degrees of fluctuation harbored less connected microbiomes that are potentially less robust to network disruption by extinction events. This points to a link between microbiome and environmental robustness toward network homeostasis and warrants further investigation.</w:t>
       </w:r>
     </w:p>
     <w:p>
@@ -2199,7 +2359,16 @@
         <w:pStyle w:val="BodyText"/>
       </w:pPr>
       <w:r>
-        <w:t xml:space="preserve">While these findings take us an important step closer to understanding the microbiome through interspecies relationships, there are caveats to and considerations regarding the approach. First, as with most classification models, the infection classification model developed and applied is only as good as its training set -- in this case, the collection of experimentally-verified positive and negative infection data, where genomes of all members are fully sequenced. Large-scale experimental screens for phage and bacteria infectious interactions that report high-confidence negative interactions (i.e., no infection) are desperately needed, as they would provide more robust model training and improved model performance. Furthermore, just as we have improved on previous modeling efforts, we expect that new and creative scoring metrics will be integrated into this model to improve future performance.</w:t>
+        <w:t xml:space="preserve">While these findings take us an important step closer to understanding the microbiome through interspecies relationships, there are caveats to and considerations regarding our findings. First, as with most classification models, the infection classification model developed and applied is only as good as its training set -- in this case, the collection of experimentally-verified positive and negative infection data. Large-scale experimental screens for phage and bacteria infectious interactions that report high-confidence negative interactions (i.e., no infection) are desperately needed, as they would provide more robust model training and improved model performance. Furthermore, just as we have improved on previous modeling efforts, we expect that new and creative scoring metrics will improve future performance. Other creative and high performing models are currently being developed and the applications of these models to community network creation will continue to move this field forward</w:t>
+      </w:r>
+      <w:r>
+        <w:t xml:space="preserve"> </w:t>
+      </w:r>
+      <w:r>
+        <w:t xml:space="preserve">[43–45]</w:t>
+      </w:r>
+      <w:r>
+        <w:t xml:space="preserve">.</w:t>
       </w:r>
     </w:p>
     <w:p>
@@ -2213,7 +2382,7 @@
         <w:t xml:space="preserve"> </w:t>
       </w:r>
       <w:r>
-        <w:t xml:space="preserve">[62]</w:t>
+        <w:t xml:space="preserve">[67]</w:t>
       </w:r>
       <w:r>
         <w:t xml:space="preserve">, as well as toward ssDNA viral genomes</w:t>
@@ -2222,7 +2391,7 @@
         <w:t xml:space="preserve"> </w:t>
       </w:r>
       <w:r>
-        <w:t xml:space="preserve">[63,64]</w:t>
+        <w:t xml:space="preserve">[68,69]</w:t>
       </w:r>
       <w:r>
         <w:t xml:space="preserve">, thus rendering the resulting microbial and viral metagenomes largely non-quantitative. Future work that employs larger sequence datasets and that avoids the use of bias-inducing amplification steps will build on and validate our findings, as well as inform the design and interpretation of further studies.</w:t>
@@ -2233,13 +2402,30 @@
         <w:pStyle w:val="BodyText"/>
       </w:pPr>
       <w:r>
+        <w:t xml:space="preserve">Although our models demonstrated satisfactory accuracy and overall performance, it was important to interpret our findings under the realization that our model was not perfect. This caveat is not new to the microbiome field, with a notable example being the use of 16S rRNA sequencing using the V4 variable region</w:t>
+      </w:r>
+      <w:r>
+        <w:t xml:space="preserve"> </w:t>
+      </w:r>
+      <w:r>
+        <w:t xml:space="preserve">[60]</w:t>
+      </w:r>
+      <w:r>
+        <w:t xml:space="preserve">. Use of the V4 variable region excluded detection of major bacterial members, meaning that the findings were not able to completely describe the underlying biological environment. Despite this caveat, skin microbiome studies provided valuable biological insights by focusing on the community differences between groups (e.g. disease and healthy) which were both analyzed the same way. Similarly, here we focused our conclusions on the differences between the groups which were all treated the same, so that we can minimize our dependence on a perfect predictive model.</w:t>
+      </w:r>
+    </w:p>
+    <w:p>
+      <w:pPr>
+        <w:pStyle w:val="BodyText"/>
+      </w:pPr>
+      <w:r>
         <w:t xml:space="preserve">Finally, the networks in this study were built using operational genomic units (OGUs), which represented groups of highly similar bacteria or phage genomes or clustered genome fragments. Similar clustering definition and validation methods, both computational and experimental, have been implemented in other metagenomic sequencing studies, as well</w:t>
       </w:r>
       <w:r>
         <w:t xml:space="preserve"> </w:t>
       </w:r>
       <w:r>
-        <w:t xml:space="preserve">[42,65–67]</w:t>
+        <w:t xml:space="preserve">[42,70–72]</w:t>
       </w:r>
       <w:r>
         <w:t xml:space="preserve">. These approaches could offer yet another level of sophistication to our network-based analyses. While this operationally defined clustering approach allows us to study whole community networks, our ability to make conclusions about interactions among specific phage or bacterial species or populations is inherently limited, compared to more focused, culture-based studies such as the work by Malki</w:t>
@@ -2257,7 +2443,7 @@
         <w:t xml:space="preserve"> </w:t>
       </w:r>
       <w:r>
-        <w:t xml:space="preserve">[68]</w:t>
+        <w:t xml:space="preserve">[61]</w:t>
       </w:r>
       <w:r>
         <w:t xml:space="preserve">. Future work must address this limitation, e.g., through improved binning methods and deeper metagenomic shotgun sequencing, but most importantly through an improved conceptual framing of what defines ecologically and evolutionarily cohesive units for both phage and bacteria</w:t>
@@ -2266,7 +2452,7 @@
         <w:t xml:space="preserve"> </w:t>
       </w:r>
       <w:r>
-        <w:t xml:space="preserve">[69]</w:t>
+        <w:t xml:space="preserve">[73]</w:t>
       </w:r>
       <w:r>
         <w:t xml:space="preserve">. Defining operational genomic units and their taxonomic underpinnings (e.g., whether OGU clusters represent genera or species) is an active area of work critical to the utility of this approach. As a first step, phylogenomic analyses have been performed to cluster cyanophage isolate genomes into informative groups using shared gene content, average nucleotide identity of shared genes, and pairwise differences between genomes</w:t>
@@ -2275,19 +2461,19 @@
         <w:t xml:space="preserve"> </w:t>
       </w:r>
       <w:r>
-        <w:t xml:space="preserve">[70]</w:t>
-      </w:r>
-      <w:r>
-        <w:t xml:space="preserve">. Such population-genetic assessment of phage evolution, coupled with the ecological implications of genome heterogeneity, will inform how to define nodes in future iterations of the ecological network developed here. Even though we are hesitant to speculate on phage host ranges at low taxonomic levels in our dataset, the data does aggree with previous reports of instances of broad phage host range</w:t>
-      </w:r>
-      <w:r>
-        <w:t xml:space="preserve"> </w:t>
-      </w:r>
-      <w:r>
-        <w:t xml:space="preserve">[68,71]</w:t>
-      </w:r>
-      <w:r>
-        <w:t xml:space="preserve">.</w:t>
+        <w:t xml:space="preserve">[74]</w:t>
+      </w:r>
+      <w:r>
+        <w:t xml:space="preserve">. Such population-genetic assessment of phage evolution, coupled with the ecological implications of genome heterogeneity, will inform how to define nodes in future iterations of the ecological network developed here. Even though we are hesitant to speculate on phage host ranges at low taxonomic levels in our dataset, the data does agree with previous reports of instances of broad phage host range</w:t>
+      </w:r>
+      <w:r>
+        <w:t xml:space="preserve"> </w:t>
+      </w:r>
+      <w:r>
+        <w:t xml:space="preserve">[61,75]</w:t>
+      </w:r>
+      <w:r>
+        <w:t xml:space="preserve">. Additionally, visualization of our dataset interactions using the heat map approach previously used in other host range studies, suggests a trend toward modular and nested tropism, but we do not have the strain-level resolution that powered those previous experimental studies.</w:t>
       </w:r>
     </w:p>
     <w:p>
@@ -2316,16 +2502,19 @@
         <w:t xml:space="preserve"> </w:t>
       </w:r>
       <w:r>
-        <w:t xml:space="preserve">[1,72]</w:t>
-      </w:r>
-      <w:r>
-        <w:t xml:space="preserve">--all of which can interact with human immune cells and other non-microbial community members</w:t>
-      </w:r>
-      <w:r>
-        <w:t xml:space="preserve"> </w:t>
-      </w:r>
-      <w:r>
-        <w:t xml:space="preserve">[73]</w:t>
+        <w:t xml:space="preserve">[1,76]</w:t>
+      </w:r>
+      <w:r>
+        <w:t xml:space="preserve"> </w:t>
+      </w:r>
+      <w:r>
+        <w:t xml:space="preserve">-- all of which can interact with human immune cells and other non-microbial community members</w:t>
+      </w:r>
+      <w:r>
+        <w:t xml:space="preserve"> </w:t>
+      </w:r>
+      <w:r>
+        <w:t xml:space="preserve">[77]</w:t>
       </w:r>
       <w:r>
         <w:t xml:space="preserve">. Future work will build from our approach and include these additional community members and their diverse interactions and relationships (e.g., beyond phage-bacteria). This will result in a more robust network and a more holistic understanding of the evolutionary and ecological processes that drive the assembly and function of the human-associated microbiome.</w:t>
@@ -2481,7 +2670,7 @@
         <w:t xml:space="preserve"> </w:t>
       </w:r>
       <w:r>
-        <w:t xml:space="preserve">[74]</w:t>
+        <w:t xml:space="preserve">[78]</w:t>
       </w:r>
       <w:r>
         <w:t xml:space="preserve">. Paired end reads were filtered to exclude sequences missing their corresponding pair using the</w:t>
@@ -2523,7 +2712,7 @@
         <w:t xml:space="preserve"> </w:t>
       </w:r>
       <w:r>
-        <w:t xml:space="preserve">[75]</w:t>
+        <w:t xml:space="preserve">[79]</w:t>
       </w:r>
       <w:r>
         <w:t xml:space="preserve">. A minimum contig length of 1 kb was used. Iterative k-mer stepping began at a minimum length of 21 and progressed by 20 until 101. All other default parameters were used.</w:t>
@@ -2550,7 +2739,7 @@
         <w:t xml:space="preserve"> </w:t>
       </w:r>
       <w:r>
-        <w:t xml:space="preserve">[76]</w:t>
+        <w:t xml:space="preserve">[80]</w:t>
       </w:r>
       <w:r>
         <w:t xml:space="preserve">. We defined a mismatch threshold of 1 bp and seed length of 25 bp. Sequence abundance was calculated from the Bowtie2 output using the</w:t>
@@ -2592,7 +2781,7 @@
         <w:t xml:space="preserve"> </w:t>
       </w:r>
       <w:r>
-        <w:t xml:space="preserve">[61]</w:t>
+        <w:t xml:space="preserve">[66]</w:t>
       </w:r>
       <w:r>
         <w:t xml:space="preserve">.</w:t>
@@ -2609,7 +2798,7 @@
         <w:t xml:space="preserve"> </w:t>
       </w:r>
       <w:r>
-        <w:t xml:space="preserve">[77]</w:t>
+        <w:t xml:space="preserve">[81]</w:t>
       </w:r>
       <w:r>
         <w:t xml:space="preserve">. Because of our large dataset and limits in computational efficiency, we randomly subsampled the dataset to include 25% of all samples, and used these to inform contig abundance within the CONCOCT algorithm. CONCOCT was used with a maximum of 500 clusters, a k-mer length of four, a length threshold of 1 kb, 25 iterations, and exclusion of the total coverage variable.</w:t>
@@ -2916,7 +3105,7 @@
         <w:t xml:space="preserve"> </w:t>
       </w:r>
       <w:r>
-        <w:t xml:space="preserve">[47]</w:t>
+        <w:t xml:space="preserve">[51]</w:t>
       </w:r>
       <w:r>
         <w:t xml:space="preserve">.</w:t>
@@ -2943,7 +3132,7 @@
         <w:t xml:space="preserve"> </w:t>
       </w:r>
       <w:r>
-        <w:t xml:space="preserve">[78]</w:t>
+        <w:t xml:space="preserve">[82]</w:t>
       </w:r>
       <w:r>
         <w:t xml:space="preserve">.</w:t>
@@ -2970,7 +3159,7 @@
         <w:t xml:space="preserve"> </w:t>
       </w:r>
       <w:r>
-        <w:t xml:space="preserve">[41,48–52]</w:t>
+        <w:t xml:space="preserve">[41,52–56]</w:t>
       </w:r>
       <w:r>
         <w:t xml:space="preserve">. Associated reference genomes were downloaded from the European Bioinformatics Institute (see details in source code). The model was created based on the four metrics listed below.</w:t>
@@ -2987,7 +3176,7 @@
         <w:t xml:space="preserve"> </w:t>
       </w:r>
       <w:r>
-        <w:t xml:space="preserve">[79]</w:t>
+        <w:t xml:space="preserve">[83]</w:t>
       </w:r>
       <w:r>
         <w:t xml:space="preserve">. The model was trained using five-fold cross validation with ten repeats, and the median model performance was evaluated by training the model on 80% of the dataset and testing performance on the remaining 20%. Pairs without scores were classified as not interacting. The model was optimized using the ROC value. The resulting model performance was plotted using the plotROC R package.</w:t>
@@ -3014,7 +3203,7 @@
         <w:t xml:space="preserve"> </w:t>
       </w:r>
       <w:r>
-        <w:t xml:space="preserve">[80]</w:t>
+        <w:t xml:space="preserve">[84]</w:t>
       </w:r>
       <w:r>
         <w:t xml:space="preserve">. Resulting spacer sequences were filtered to exclude spacers shorter than 20 bp and longer than 65 bp. Spacer sequences were aligned to the phage genomes using the nucleotide BLAST algorithm with default parameters (v2.4.0)</w:t>
@@ -3023,7 +3212,7 @@
         <w:t xml:space="preserve"> </w:t>
       </w:r>
       <w:r>
-        <w:t xml:space="preserve">[81]</w:t>
+        <w:t xml:space="preserve">[85]</w:t>
       </w:r>
       <w:r>
         <w:t xml:space="preserve">. The mean percent identity for each matching pair was recorded for use in our classification model.</w:t>
@@ -3068,7 +3257,7 @@
         <w:t xml:space="preserve"> </w:t>
       </w:r>
       <w:r>
-        <w:t xml:space="preserve">[82]</w:t>
+        <w:t xml:space="preserve">[86]</w:t>
       </w:r>
       <w:r>
         <w:t xml:space="preserve">. The mean alignment bitscores for each genome pair were recorded for use in our classification model.</w:t>
@@ -3095,7 +3284,7 @@
         <w:t xml:space="preserve"> </w:t>
       </w:r>
       <w:r>
-        <w:t xml:space="preserve">[53]</w:t>
+        <w:t xml:space="preserve">[57]</w:t>
       </w:r>
       <w:r>
         <w:t xml:space="preserve">. The mean bitscores of the matches between each pair were recorded for use in the classification model.</w:t>
@@ -3122,7 +3311,7 @@
         <w:t xml:space="preserve"> </w:t>
       </w:r>
       <w:r>
-        <w:t xml:space="preserve">[83]</w:t>
+        <w:t xml:space="preserve">[87]</w:t>
       </w:r>
       <w:r>
         <w:t xml:space="preserve">. This network was used for downstream community analysis.</w:t>
@@ -4216,7 +4405,7 @@
         <w:t xml:space="preserve"> </w:t>
       </w:r>
       <w:r>
-        <w:t xml:space="preserve">[84]</w:t>
+        <w:t xml:space="preserve">[88]</w:t>
       </w:r>
       <w:r>
         <w:t xml:space="preserve">.</w:t>
@@ -4856,6 +5045,86 @@
         <w:rPr>
           <w:b/>
         </w:rPr>
+        <w:t xml:space="preserve">Classification Model Performance By Nested Cross-Validation.</w:t>
+      </w:r>
+      <w:r>
+        <w:t xml:space="preserve"> </w:t>
+      </w:r>
+      <w:r>
+        <w:rPr>
+          <w:i/>
+        </w:rPr>
+        <w:t xml:space="preserve">Box plot illustrating the median and variance of phage-bacteria interaction prediction model. Performance was evaluated using nested cross validation, meaning that 20% of the samples were randomly withheld from model training and then used to evaluate performance. The results of 100 random iterations are shown. Metrics include area under the curve (gray), sensitivity (red), and specificity (tan).</w:t>
+      </w:r>
+    </w:p>
+    <w:p>
+      <w:pPr>
+        <w:pStyle w:val="ImageCaption"/>
+      </w:pPr>
+      <w:r>
+        <w:rPr>
+          <w:b/>
+        </w:rPr>
+        <w:t xml:space="preserve">Classification Model Performance By Nested Cross-Validation.</w:t>
+      </w:r>
+      <w:r>
+        <w:t xml:space="preserve"> </w:t>
+      </w:r>
+      <w:r>
+        <w:rPr>
+          <w:i/>
+        </w:rPr>
+        <w:t xml:space="preserve">Box plot illustrating the median and variance of phage-bacteria interaction prediction model. Performance was evaluated using nested cross validation, meaning that 20% of the samples were randomly withheld from model training and then used to evaluate performance. The results of 100 random iterations are shown. Metrics include area under the curve (gray), sensitivity (red), and specificity (tan).</w:t>
+      </w:r>
+    </w:p>
+    <w:p>
+      <w:pPr>
+        <w:pStyle w:val="FigureWithCaption"/>
+      </w:pPr>
+      <w:r>
+        <w:rPr>
+          <w:b/>
+        </w:rPr>
+        <w:t xml:space="preserve">Stable Classification Model Performance Over Random Iterations</w:t>
+      </w:r>
+      <w:r>
+        <w:t xml:space="preserve"> </w:t>
+      </w:r>
+      <w:r>
+        <w:rPr>
+          <w:i/>
+        </w:rPr>
+        <w:t xml:space="preserve">In addition to nested cross-validation, here we show the results from the five-fold cross validation, in which 20% of the samples were randomly withheld during the training stage for model evaluation and mtry tuning. The results of 25 random iterations are shown. Metrics include area under the curve (red), sensitivity (green), and specificity (blue). Dashed line highlight the random point of 0.5.</w:t>
+      </w:r>
+    </w:p>
+    <w:p>
+      <w:pPr>
+        <w:pStyle w:val="ImageCaption"/>
+      </w:pPr>
+      <w:r>
+        <w:rPr>
+          <w:b/>
+        </w:rPr>
+        <w:t xml:space="preserve">Stable Classification Model Performance Over Random Iterations</w:t>
+      </w:r>
+      <w:r>
+        <w:t xml:space="preserve"> </w:t>
+      </w:r>
+      <w:r>
+        <w:rPr>
+          <w:i/>
+        </w:rPr>
+        <w:t xml:space="preserve">In addition to nested cross-validation, here we show the results from the five-fold cross validation, in which 20% of the samples were randomly withheld during the training stage for model evaluation and mtry tuning. The results of 25 random iterations are shown. Metrics include area under the curve (red), sensitivity (green), and specificity (blue). Dashed line highlight the random point of 0.5.</w:t>
+      </w:r>
+    </w:p>
+    <w:p>
+      <w:pPr>
+        <w:pStyle w:val="FigureWithCaption"/>
+      </w:pPr>
+      <w:r>
+        <w:rPr>
+          <w:b/>
+        </w:rPr>
         <w:t xml:space="preserve">Structure of the interactive network.</w:t>
       </w:r>
       <w:r>
@@ -5423,458 +5692,533 @@
         <w:pStyle w:val="Bibliography"/>
       </w:pPr>
       <w:r>
-        <w:t xml:space="preserve">43. Grice EA, Kong HH, Conlan S, Deming CB, Davis J, Young AC, et al. Topographical and Temporal Diversity of the Human Skin Microbiome. Science. 2009;324: 1190–1192.</w:t>
-      </w:r>
-      <w:r>
-        <w:t xml:space="preserve"> </w:t>
-      </w:r>
-    </w:p>
-    <w:p>
-      <w:pPr>
-        <w:pStyle w:val="Bibliography"/>
-      </w:pPr>
-      <w:r>
-        <w:t xml:space="preserve">44. Findley K, Oh J, Yang J, Conlan S, Deming C, Meyer JA, et al. Topographic diversity of fungal and bacterial communities in human skin. Nature. 2013; 1–6.</w:t>
-      </w:r>
-      <w:r>
-        <w:t xml:space="preserve"> </w:t>
-      </w:r>
-    </w:p>
-    <w:p>
-      <w:pPr>
-        <w:pStyle w:val="Bibliography"/>
-      </w:pPr>
-      <w:r>
-        <w:t xml:space="preserve">45. Costello EK, Lauber CL, Hamady M, Fierer N, Gordon JI, Knight R. Bacterial community variation in human body habitats across space and time. Science. 2009;326: 1694–1697.</w:t>
-      </w:r>
-      <w:r>
-        <w:t xml:space="preserve"> </w:t>
-      </w:r>
-    </w:p>
-    <w:p>
-      <w:pPr>
-        <w:pStyle w:val="Bibliography"/>
-      </w:pPr>
-      <w:r>
-        <w:t xml:space="preserve">46. Consortium THMP. A framework for human microbiome research. Nature. 2012;486: 215–221.</w:t>
-      </w:r>
-      <w:r>
-        <w:t xml:space="preserve"> </w:t>
-      </w:r>
-    </w:p>
-    <w:p>
-      <w:pPr>
-        <w:pStyle w:val="Bibliography"/>
-      </w:pPr>
-      <w:r>
-        <w:t xml:space="preserve">47. Roux S, Enault F, Hurwitz BL, Sullivan MB. VirSorter: mining viral signal from microbial genomic data. PeerJ. 2015;3: e985–20.</w:t>
-      </w:r>
-      <w:r>
-        <w:t xml:space="preserve"> </w:t>
-      </w:r>
-    </w:p>
-    <w:p>
-      <w:pPr>
-        <w:pStyle w:val="Bibliography"/>
-      </w:pPr>
-      <w:r>
-        <w:t xml:space="preserve">48. Jensen EC, Schrader HS, Rieland B, Thompson TL, Lee KW, Nickerson KW, et al. Prevalence of broad-host-range lytic bacteriophages of Sphaerotilus natans, Escherichia coli, and Pseudomonas aeruginosa. Applied and Environmental Microbiology. 1998;64: 575–580.</w:t>
-      </w:r>
-      <w:r>
-        <w:t xml:space="preserve"> </w:t>
-      </w:r>
-    </w:p>
-    <w:p>
-      <w:pPr>
-        <w:pStyle w:val="Bibliography"/>
-      </w:pPr>
-      <w:r>
-        <w:t xml:space="preserve">49. Malki K, Kula A, Bruder K, Sible E. Bacteriophages isolated from Lake Michigan demonstrate broad host-range across several bacterial phyla. Virology. 2015;</w:t>
-      </w:r>
-      <w:r>
-        <w:t xml:space="preserve"> </w:t>
-      </w:r>
-    </w:p>
-    <w:p>
-      <w:pPr>
-        <w:pStyle w:val="Bibliography"/>
-      </w:pPr>
-      <w:r>
-        <w:t xml:space="preserve">50. Schwarzer D, Buettner FFR, Browning C, Nazarov S, Rabsch W, Bethe A, et al. A multivalent adsorption apparatus explains the broad host range of phage phi92: a comprehensive genomic and structural analysis. Journal of Virology. 2012;86: 10384–10398.</w:t>
-      </w:r>
-      <w:r>
-        <w:t xml:space="preserve"> </w:t>
-      </w:r>
-    </w:p>
-    <w:p>
-      <w:pPr>
-        <w:pStyle w:val="Bibliography"/>
-      </w:pPr>
-      <w:r>
-        <w:t xml:space="preserve">51. Kim S, Rahman M, Seol SY, Yoon SS, Kim J. Pseudomonas aeruginosa bacteriophage PA1Ø requires type IV pili for infection and shows broad bactericidal and biofilm removal activities. Applied and Environmental Microbiology. 2012;78: 6380–6385.</w:t>
-      </w:r>
-      <w:r>
-        <w:t xml:space="preserve"> </w:t>
-      </w:r>
-    </w:p>
-    <w:p>
-      <w:pPr>
-        <w:pStyle w:val="Bibliography"/>
-      </w:pPr>
-      <w:r>
-        <w:t xml:space="preserve">52. Matsuzaki S, Tanaka S, Koga T, Kawata T. A Broad-Host-Range Vibriophage, KVP40, Isolated from Sea Water. Microbiology and Immunology. 1992;36: 93–97.</w:t>
-      </w:r>
-      <w:r>
-        <w:t xml:space="preserve"> </w:t>
-      </w:r>
-    </w:p>
-    <w:p>
-      <w:pPr>
-        <w:pStyle w:val="Bibliography"/>
-      </w:pPr>
-      <w:r>
-        <w:t xml:space="preserve">53. Orchard S, Ammari M, Aranda B, Breuza L, Briganti L, Broackes-Carter F, et al. The MIntAct project–IntAct as a common curation platform for 11 molecular interaction databases. Nucleic Acids Research. 2014;42: D358–63.</w:t>
-      </w:r>
-      <w:r>
-        <w:t xml:space="preserve"> </w:t>
-      </w:r>
-    </w:p>
-    <w:p>
-      <w:pPr>
-        <w:pStyle w:val="Bibliography"/>
-      </w:pPr>
-      <w:r>
-        <w:t xml:space="preserve">54. Kleiner M, Hooper LV, Duerkop BA. Evaluation of methods to purify virus-like particles for metagenomic sequencing of intestinal viromes. BMC Genomics. 2015;16: 7.</w:t>
-      </w:r>
-      <w:r>
-        <w:t xml:space="preserve"> </w:t>
-      </w:r>
-    </w:p>
-    <w:p>
-      <w:pPr>
-        <w:pStyle w:val="Bibliography"/>
-      </w:pPr>
-      <w:r>
-        <w:t xml:space="preserve">55. Meisel JS, Hannigan GD, Tyldsley AS, SanMiguel AJ, Hodkinson BP, Zheng Q, et al. Skin microbiome surveys are strongly influenced by experimental design. Journal of Investigative Dermatology. 2016;</w:t>
-      </w:r>
-      <w:r>
-        <w:t xml:space="preserve"> </w:t>
-      </w:r>
-    </w:p>
-    <w:p>
-      <w:pPr>
-        <w:pStyle w:val="Bibliography"/>
-      </w:pPr>
-      <w:r>
-        <w:t xml:space="preserve">56. Turnbaugh PJ, Ridaura VK, Faith JJ, Rey FE, Knight R, Gordon JI. The effect of diet on the human gut microbiome: a metagenomic analysis in humanized gnotobiotic mice. Science Translational Medicine. 2009;1: 6ra14–6ra14.</w:t>
-      </w:r>
-      <w:r>
-        <w:t xml:space="preserve"> </w:t>
-      </w:r>
-    </w:p>
-    <w:p>
-      <w:pPr>
-        <w:pStyle w:val="Bibliography"/>
-      </w:pPr>
-      <w:r>
-        <w:t xml:space="preserve">57. David LA, Maurice CF, Carmody RN, Gootenberg DB, Button JE, Wolfe BE, et al. Diet rapidly and reproducibly alters the human gut microbiome. Nature. 2014;505: 559–563.</w:t>
-      </w:r>
-      <w:r>
-        <w:t xml:space="preserve"> </w:t>
-      </w:r>
-    </w:p>
-    <w:p>
-      <w:pPr>
-        <w:pStyle w:val="Bibliography"/>
-      </w:pPr>
-      <w:r>
-        <w:t xml:space="preserve">58. Jeong H, Tombor B, Albert R, Oltvai ZN, Barabási AL. The large-scale organization of metabolic networks. Nature. 2000;407: 651–654.</w:t>
-      </w:r>
-      <w:r>
-        <w:t xml:space="preserve"> </w:t>
-      </w:r>
-    </w:p>
-    <w:p>
-      <w:pPr>
-        <w:pStyle w:val="Bibliography"/>
-      </w:pPr>
-      <w:r>
-        <w:t xml:space="preserve">59. Grice EA, Kong HH, Conlan S, Deming CB, Davis J, Young AC, et al. Topographical and Temporal Diversity of the Human Skin Microbiome. Science. 2009;324: 1190–1192.</w:t>
-      </w:r>
-      <w:r>
-        <w:t xml:space="preserve"> </w:t>
-      </w:r>
-    </w:p>
-    <w:p>
-      <w:pPr>
-        <w:pStyle w:val="Bibliography"/>
-      </w:pPr>
-      <w:r>
-        <w:t xml:space="preserve">60. Minot S, Bryson A, Chehoud C, Wu GD, Lewis JD, Bushman FD. Rapid evolution of the human gut virome. Proceedings of the National Academy of Sciences of the United States of America. 2013;110: 12450–12455.</w:t>
-      </w:r>
-      <w:r>
-        <w:t xml:space="preserve"> </w:t>
-      </w:r>
-    </w:p>
-    <w:p>
-      <w:pPr>
-        <w:pStyle w:val="Bibliography"/>
-      </w:pPr>
-      <w:r>
-        <w:t xml:space="preserve">61. Schloss PD, Handelsman J. Introducing DOTUR, a computer program for defining operational taxonomic units and estimating species richness. Applied and Environmental Microbiology. 2005;71: 1501–1506.</w:t>
-      </w:r>
-      <w:r>
-        <w:t xml:space="preserve"> </w:t>
-      </w:r>
-    </w:p>
-    <w:p>
-      <w:pPr>
-        <w:pStyle w:val="Bibliography"/>
-      </w:pPr>
-      <w:r>
-        <w:t xml:space="preserve">62. Yilmaz S, Allgaier M, Hugenholtz P. Multiple displacement amplification compromises quantitative analysis of metagenomes. Nature Methods. 2010;7: 943–944.</w:t>
-      </w:r>
-      <w:r>
-        <w:t xml:space="preserve"> </w:t>
-      </w:r>
-    </w:p>
-    <w:p>
-      <w:pPr>
-        <w:pStyle w:val="Bibliography"/>
-      </w:pPr>
-      <w:r>
-        <w:t xml:space="preserve">63. Kim KH, Chang HW, Nam YD, Roh SW. Amplification of uncultured single-stranded DNA viruses from rice paddy soil. Applied and …. 2008;</w:t>
-      </w:r>
-      <w:r>
-        <w:t xml:space="preserve"> </w:t>
-      </w:r>
-    </w:p>
-    <w:p>
-      <w:pPr>
-        <w:pStyle w:val="Bibliography"/>
-      </w:pPr>
-      <w:r>
-        <w:t xml:space="preserve">64. Kim K-H, Bae J-W. Amplification methods bias metagenomic libraries of uncultured single-stranded and double-stranded DNA viruses. Applied and Environmental Microbiology. 2011;77: 7663–7668.</w:t>
-      </w:r>
-      <w:r>
-        <w:t xml:space="preserve"> </w:t>
-      </w:r>
-    </w:p>
-    <w:p>
-      <w:pPr>
-        <w:pStyle w:val="Bibliography"/>
-      </w:pPr>
-      <w:r>
-        <w:t xml:space="preserve">65. Minot S, Wu GD, Lewis JD, Bushman FD. Conservation of gene cassettes among diverse viruses of the human gut. PLOS ONE. 2012;7: e42342.</w:t>
-      </w:r>
-      <w:r>
-        <w:t xml:space="preserve"> </w:t>
-      </w:r>
-    </w:p>
-    <w:p>
-      <w:pPr>
-        <w:pStyle w:val="Bibliography"/>
-      </w:pPr>
-      <w:r>
-        <w:t xml:space="preserve">66. Deng L, Ignacio-Espinoza JC, Gregory AC, Poulos BT, Weitz JS, Hugenholtz P, et al. Viral tagging reveals discrete populations in Synechococcus viral genome sequence space. Nature. 2014;513: 242–245.</w:t>
-      </w:r>
-      <w:r>
-        <w:t xml:space="preserve"> </w:t>
-      </w:r>
-    </w:p>
-    <w:p>
-      <w:pPr>
-        <w:pStyle w:val="Bibliography"/>
-      </w:pPr>
-      <w:r>
-        <w:t xml:space="preserve">67. Brum JR, Ignacio-Espinoza JC, Roux S, Doulcier G, Acinas SG, Alberti A, et al. Ocean plankton. Patterns and ecological drivers of ocean viral communities. Science. 2015;348: 1261498–1261498.</w:t>
-      </w:r>
-      <w:r>
-        <w:t xml:space="preserve"> </w:t>
-      </w:r>
-    </w:p>
-    <w:p>
-      <w:pPr>
-        <w:pStyle w:val="Bibliography"/>
-      </w:pPr>
-      <w:r>
-        <w:t xml:space="preserve">68. Malki K, Kula A, Bruder K, Sible E, Hatzopoulos T, Steidel S, et al. Bacteriophages isolated from Lake Michigan demonstrate broad host-range across several bacterial phyla. Virology Journal. 2015;12: 164.</w:t>
-      </w:r>
-      <w:r>
-        <w:t xml:space="preserve"> </w:t>
-      </w:r>
-    </w:p>
-    <w:p>
-      <w:pPr>
-        <w:pStyle w:val="Bibliography"/>
-      </w:pPr>
-      <w:r>
-        <w:t xml:space="preserve">69. Polz MF, Hunt DE, Preheim SP, Weinreich DM. Patterns and mechanisms of genetic and phenotypic differentiation in marine microbes. Philosophical Transactions of the Royal Society B: Biological Sciences. 2006;361: 2009–2021.</w:t>
-      </w:r>
-      <w:r>
-        <w:t xml:space="preserve"> </w:t>
-      </w:r>
-    </w:p>
-    <w:p>
-      <w:pPr>
-        <w:pStyle w:val="Bibliography"/>
-      </w:pPr>
-      <w:r>
-        <w:t xml:space="preserve">70. Gregory AC, Solonenko SA, Ignacio-Espinoza JC, LaButti K, Copeland A, Sudek S, et al. Genomic differentiation among wild cyanophages despite widespread horizontal gene transfer. BMC Genomics. 2016;17: 930.</w:t>
-      </w:r>
-      <w:r>
-        <w:t xml:space="preserve"> </w:t>
-      </w:r>
-    </w:p>
-    <w:p>
-      <w:pPr>
-        <w:pStyle w:val="Bibliography"/>
-      </w:pPr>
-      <w:r>
-        <w:t xml:space="preserve">71. Paez-Espino D, Eloe-Fadrosh EA, Pavlopoulos GA, Thomas AD, Huntemann M, Mikhailova N, et al. Uncovering Earth’s virome. Nature. 2016;</w:t>
-      </w:r>
-      <w:r>
-        <w:t xml:space="preserve"> </w:t>
-      </w:r>
-    </w:p>
-    <w:p>
-      <w:pPr>
-        <w:pStyle w:val="Bibliography"/>
-      </w:pPr>
-      <w:r>
-        <w:t xml:space="preserve">72. Grice EA, Segre JA. The skin microbiome. Nature Reviews Microbiology. 2011;9: 244–253.</w:t>
-      </w:r>
-      <w:r>
-        <w:t xml:space="preserve"> </w:t>
-      </w:r>
-    </w:p>
-    <w:p>
-      <w:pPr>
-        <w:pStyle w:val="Bibliography"/>
-      </w:pPr>
-      <w:r>
-        <w:t xml:space="preserve">73. Round JL, Mazmanian SK. The gut microbiota shapes intestinal immune responses during health and disease. Nature reviews Immunology. 2009;9: 313–323.</w:t>
-      </w:r>
-      <w:r>
-        <w:t xml:space="preserve"> </w:t>
-      </w:r>
-    </w:p>
-    <w:p>
-      <w:pPr>
-        <w:pStyle w:val="Bibliography"/>
-      </w:pPr>
-      <w:r>
-        <w:t xml:space="preserve">74. Hannon GJ. FASTX-Toolkit.: GNU Affero General Public License.</w:t>
-      </w:r>
-      <w:r>
-        <w:t xml:space="preserve"> </w:t>
-      </w:r>
-    </w:p>
-    <w:p>
-      <w:pPr>
-        <w:pStyle w:val="Bibliography"/>
-      </w:pPr>
-      <w:r>
-        <w:t xml:space="preserve">75. Li D, Luo R, Liu C-M, Leung C-M, Ting H-F, Sadakane K, et al. MEGAHIT v1.0: A fast and scalable metagenome assembler driven by advanced methodologies and community practices. METHODS. 2016;102: 3–11.</w:t>
-      </w:r>
-      <w:r>
-        <w:t xml:space="preserve"> </w:t>
-      </w:r>
-    </w:p>
-    <w:p>
-      <w:pPr>
-        <w:pStyle w:val="Bibliography"/>
-      </w:pPr>
-      <w:r>
-        <w:t xml:space="preserve">76. Langmead B, Salzberg SL. Fast gapped-read alignment with Bowtie 2. Nature Methods. 2012;9: 357–359.</w:t>
-      </w:r>
-      <w:r>
-        <w:t xml:space="preserve"> </w:t>
-      </w:r>
-    </w:p>
-    <w:p>
-      <w:pPr>
-        <w:pStyle w:val="Bibliography"/>
-      </w:pPr>
-      <w:r>
-        <w:t xml:space="preserve">77. Alneberg J, Bjarnason BS aacute ri, Bruijn I de, Schirmer M, Quick J, Ijaz UZ, et al. Binning metagenomic contigs by coverage and composition. Nature Methods. 2014; 1–7.</w:t>
-      </w:r>
-      <w:r>
-        <w:t xml:space="preserve"> </w:t>
-      </w:r>
-    </w:p>
-    <w:p>
-      <w:pPr>
-        <w:pStyle w:val="Bibliography"/>
-      </w:pPr>
-      <w:r>
-        <w:t xml:space="preserve">78. Hyatt D, LoCascio PF, Hauser LJ, Uberbacher EC. Gene and translation initiation site prediction in metagenomic sequences. Bioinformatics. 2012;28: 2223–2230.</w:t>
-      </w:r>
-      <w:r>
-        <w:t xml:space="preserve"> </w:t>
-      </w:r>
-    </w:p>
-    <w:p>
-      <w:pPr>
-        <w:pStyle w:val="Bibliography"/>
-      </w:pPr>
-      <w:r>
-        <w:t xml:space="preserve">79. Kuhn M. caret: Classification and Regression Training.</w:t>
-      </w:r>
-      <w:r>
-        <w:t xml:space="preserve"> </w:t>
-      </w:r>
-    </w:p>
-    <w:p>
-      <w:pPr>
-        <w:pStyle w:val="Bibliography"/>
-      </w:pPr>
-      <w:r>
-        <w:t xml:space="preserve">80. Edgar RC. PILER-CR: fast and accurate identification of CRISPR repeats. BMC Bioinformatics. 2007;8: 18.</w:t>
-      </w:r>
-      <w:r>
-        <w:t xml:space="preserve"> </w:t>
-      </w:r>
-    </w:p>
-    <w:p>
-      <w:pPr>
-        <w:pStyle w:val="Bibliography"/>
-      </w:pPr>
-      <w:r>
-        <w:t xml:space="preserve">81. Camacho C, Coulouris G, Avagyan V, Ma N, Papadopoulos J, Bealer K, et al. BLAST+: architecture and applications. BMC Bioinformatics. 2009;10: 1.</w:t>
-      </w:r>
-      <w:r>
-        <w:t xml:space="preserve"> </w:t>
-      </w:r>
-    </w:p>
-    <w:p>
-      <w:pPr>
-        <w:pStyle w:val="Bibliography"/>
-      </w:pPr>
-      <w:r>
-        <w:t xml:space="preserve">82. Buchfink B, Xie C, Huson DH. Fast and sensitive protein alignment using DIAMOND. Nature Methods. 2015;12: 59–60.</w:t>
-      </w:r>
-      <w:r>
-        <w:t xml:space="preserve"> </w:t>
-      </w:r>
-    </w:p>
-    <w:p>
-      <w:pPr>
-        <w:pStyle w:val="Bibliography"/>
-      </w:pPr>
-      <w:r>
-        <w:t xml:space="preserve">83. Neo4j.</w:t>
-      </w:r>
-      <w:r>
-        <w:t xml:space="preserve"> </w:t>
-      </w:r>
-    </w:p>
-    <w:p>
-      <w:pPr>
-        <w:pStyle w:val="Bibliography"/>
-      </w:pPr>
-      <w:r>
-        <w:t xml:space="preserve">84. Csardi G, Nepusz T. The igraph software package for complex network research.</w:t>
+        <w:t xml:space="preserve">43. Villarroel J, Kleinheinz KA, Jurtz VI, Zschach H, Lund O, Nielsen M, et al. HostPhinder: A Phage Host Prediction Tool. Viruses. 2016;8: 116.</w:t>
+      </w:r>
+      <w:r>
+        <w:t xml:space="preserve"> </w:t>
+      </w:r>
+    </w:p>
+    <w:p>
+      <w:pPr>
+        <w:pStyle w:val="Bibliography"/>
+      </w:pPr>
+      <w:r>
+        <w:t xml:space="preserve">44. Galiez C, Siebert M, Enault F, Vincent J, Söding J. WIsH: who is the host? Predicting prokaryotic hosts from metagenomic phage contigs. Bioinformatics. 2017;33: 3113–3114.</w:t>
+      </w:r>
+      <w:r>
+        <w:t xml:space="preserve"> </w:t>
+      </w:r>
+    </w:p>
+    <w:p>
+      <w:pPr>
+        <w:pStyle w:val="Bibliography"/>
+      </w:pPr>
+      <w:r>
+        <w:t xml:space="preserve">45. Ahlgren NA, Ren J, Lu YY, Fuhrman JA, Sun F. Alignment-free</w:t>
+      </w:r>
+      <w:r>
+        <w:t xml:space="preserve"> </w:t>
+      </w:r>
+      <m:oMath>
+        <m:sSubSup>
+          <m:e>
+            <m:r>
+              <m:rPr/>
+              <m:t>d</m:t>
+            </m:r>
+          </m:e>
+          <m:sub>
+            <m:r>
+              <m:rPr/>
+              <m:t>2</m:t>
+            </m:r>
+          </m:sub>
+          <m:sup>
+            <m:r>
+              <m:rPr/>
+              <m:t>*</m:t>
+            </m:r>
+          </m:sup>
+        </m:sSubSup>
+      </m:oMath>
+      <w:r>
+        <w:t xml:space="preserve"> </w:t>
+      </w:r>
+      <w:r>
+        <w:t xml:space="preserve">oligonucleotide frequency dissimilarity measure improves prediction of hosts from metagenomically-derived viral sequences. Nucleic Acids Research. 2017;45: 39–53.</w:t>
+      </w:r>
+      <w:r>
+        <w:t xml:space="preserve"> </w:t>
+      </w:r>
+    </w:p>
+    <w:p>
+      <w:pPr>
+        <w:pStyle w:val="Bibliography"/>
+      </w:pPr>
+      <w:r>
+        <w:t xml:space="preserve">46. Grice EA, Kong HH, Conlan S, Deming CB, Davis J, Young AC, et al. Topographical and Temporal Diversity of the Human Skin Microbiome. Science. 2009;324: 1190–1192.</w:t>
+      </w:r>
+      <w:r>
+        <w:t xml:space="preserve"> </w:t>
+      </w:r>
+    </w:p>
+    <w:p>
+      <w:pPr>
+        <w:pStyle w:val="Bibliography"/>
+      </w:pPr>
+      <w:r>
+        <w:t xml:space="preserve">47. Findley K, Oh J, Yang J, Conlan S, Deming C, Meyer JA, et al. Topographic diversity of fungal and bacterial communities in human skin. Nature. 2013; 1–6.</w:t>
+      </w:r>
+      <w:r>
+        <w:t xml:space="preserve"> </w:t>
+      </w:r>
+    </w:p>
+    <w:p>
+      <w:pPr>
+        <w:pStyle w:val="Bibliography"/>
+      </w:pPr>
+      <w:r>
+        <w:t xml:space="preserve">48. Costello EK, Lauber CL, Hamady M, Fierer N, Gordon JI, Knight R. Bacterial community variation in human body habitats across space and time. Science. 2009;326: 1694–1697.</w:t>
+      </w:r>
+      <w:r>
+        <w:t xml:space="preserve"> </w:t>
+      </w:r>
+    </w:p>
+    <w:p>
+      <w:pPr>
+        <w:pStyle w:val="Bibliography"/>
+      </w:pPr>
+      <w:r>
+        <w:t xml:space="preserve">49. Consortium THMP. A framework for human microbiome research. Nature. 2012;486: 215–221.</w:t>
+      </w:r>
+      <w:r>
+        <w:t xml:space="preserve"> </w:t>
+      </w:r>
+    </w:p>
+    <w:p>
+      <w:pPr>
+        <w:pStyle w:val="Bibliography"/>
+      </w:pPr>
+      <w:r>
+        <w:t xml:space="preserve">50. Roux S, Krupovic M, Debroas D, Forterre P, Enault F. Assessment of viral community functional potential from viral metagenomes may be hampered by contamination with cellular sequences. Open Biology. 2013;3: 130160–130160.</w:t>
+      </w:r>
+      <w:r>
+        <w:t xml:space="preserve"> </w:t>
+      </w:r>
+    </w:p>
+    <w:p>
+      <w:pPr>
+        <w:pStyle w:val="Bibliography"/>
+      </w:pPr>
+      <w:r>
+        <w:t xml:space="preserve">51. Roux S, Enault F, Hurwitz BL, Sullivan MB. VirSorter: mining viral signal from microbial genomic data. PeerJ. 2015;3: e985–20.</w:t>
+      </w:r>
+      <w:r>
+        <w:t xml:space="preserve"> </w:t>
+      </w:r>
+    </w:p>
+    <w:p>
+      <w:pPr>
+        <w:pStyle w:val="Bibliography"/>
+      </w:pPr>
+      <w:r>
+        <w:t xml:space="preserve">52. Jensen EC, Schrader HS, Rieland B, Thompson TL, Lee KW, Nickerson KW, et al. Prevalence of broad-host-range lytic bacteriophages of Sphaerotilus natans, Escherichia coli, and Pseudomonas aeruginosa. Applied and Environmental Microbiology. 1998;64: 575–580.</w:t>
+      </w:r>
+      <w:r>
+        <w:t xml:space="preserve"> </w:t>
+      </w:r>
+    </w:p>
+    <w:p>
+      <w:pPr>
+        <w:pStyle w:val="Bibliography"/>
+      </w:pPr>
+      <w:r>
+        <w:t xml:space="preserve">53. Malki K, Kula A, Bruder K, Sible E. Bacteriophages isolated from Lake Michigan demonstrate broad host-range across several bacterial phyla. Virology. 2015;</w:t>
+      </w:r>
+      <w:r>
+        <w:t xml:space="preserve"> </w:t>
+      </w:r>
+    </w:p>
+    <w:p>
+      <w:pPr>
+        <w:pStyle w:val="Bibliography"/>
+      </w:pPr>
+      <w:r>
+        <w:t xml:space="preserve">54. Schwarzer D, Buettner FFR, Browning C, Nazarov S, Rabsch W, Bethe A, et al. A multivalent adsorption apparatus explains the broad host range of phage phi92: a comprehensive genomic and structural analysis. Journal of Virology. 2012;86: 10384–10398.</w:t>
+      </w:r>
+      <w:r>
+        <w:t xml:space="preserve"> </w:t>
+      </w:r>
+    </w:p>
+    <w:p>
+      <w:pPr>
+        <w:pStyle w:val="Bibliography"/>
+      </w:pPr>
+      <w:r>
+        <w:t xml:space="preserve">55. Kim S, Rahman M, Seol SY, Yoon SS, Kim J. Pseudomonas aeruginosa bacteriophage PA1Ø requires type IV pili for infection and shows broad bactericidal and biofilm removal activities. Applied and Environmental Microbiology. 2012;78: 6380–6385.</w:t>
+      </w:r>
+      <w:r>
+        <w:t xml:space="preserve"> </w:t>
+      </w:r>
+    </w:p>
+    <w:p>
+      <w:pPr>
+        <w:pStyle w:val="Bibliography"/>
+      </w:pPr>
+      <w:r>
+        <w:t xml:space="preserve">56. Matsuzaki S, Tanaka S, Koga T, Kawata T. A Broad-Host-Range Vibriophage, KVP40, Isolated from Sea Water. Microbiology and Immunology. 1992;36: 93–97.</w:t>
+      </w:r>
+      <w:r>
+        <w:t xml:space="preserve"> </w:t>
+      </w:r>
+    </w:p>
+    <w:p>
+      <w:pPr>
+        <w:pStyle w:val="Bibliography"/>
+      </w:pPr>
+      <w:r>
+        <w:t xml:space="preserve">57. Orchard S, Ammari M, Aranda B, Breuza L, Briganti L, Broackes-Carter F, et al. The MIntAct project–IntAct as a common curation platform for 11 molecular interaction databases. Nucleic Acids Research. 2014;42: D358–63.</w:t>
+      </w:r>
+      <w:r>
+        <w:t xml:space="preserve"> </w:t>
+      </w:r>
+    </w:p>
+    <w:p>
+      <w:pPr>
+        <w:pStyle w:val="Bibliography"/>
+      </w:pPr>
+      <w:r>
+        <w:t xml:space="preserve">58. Bashan A, Gibson TE, Friedman J, Carey VJ, Weiss ST, Hohmann EL, et al. Universality of human microbial dynamics. Nature. 2016;534: 259–262.</w:t>
+      </w:r>
+      <w:r>
+        <w:t xml:space="preserve"> </w:t>
+      </w:r>
+    </w:p>
+    <w:p>
+      <w:pPr>
+        <w:pStyle w:val="Bibliography"/>
+      </w:pPr>
+      <w:r>
+        <w:t xml:space="preserve">59. Kleiner M, Hooper LV, Duerkop BA. Evaluation of methods to purify virus-like particles for metagenomic sequencing of intestinal viromes. BMC Genomics. 2015;16: 7.</w:t>
+      </w:r>
+      <w:r>
+        <w:t xml:space="preserve"> </w:t>
+      </w:r>
+    </w:p>
+    <w:p>
+      <w:pPr>
+        <w:pStyle w:val="Bibliography"/>
+      </w:pPr>
+      <w:r>
+        <w:t xml:space="preserve">60. Meisel JS, Hannigan GD, Tyldsley AS, SanMiguel AJ, Hodkinson BP, Zheng Q, et al. Skin microbiome surveys are strongly influenced by experimental design. Journal of Investigative Dermatology. 2016;</w:t>
+      </w:r>
+      <w:r>
+        <w:t xml:space="preserve"> </w:t>
+      </w:r>
+    </w:p>
+    <w:p>
+      <w:pPr>
+        <w:pStyle w:val="Bibliography"/>
+      </w:pPr>
+      <w:r>
+        <w:t xml:space="preserve">61. Malki K, Kula A, Bruder K, Sible E, Hatzopoulos T, Steidel S, et al. Bacteriophages isolated from Lake Michigan demonstrate broad host-range across several bacterial phyla. Virology Journal. 2015;12: 164.</w:t>
+      </w:r>
+      <w:r>
+        <w:t xml:space="preserve"> </w:t>
+      </w:r>
+    </w:p>
+    <w:p>
+      <w:pPr>
+        <w:pStyle w:val="Bibliography"/>
+      </w:pPr>
+      <w:r>
+        <w:t xml:space="preserve">62. Turnbaugh PJ, Ridaura VK, Faith JJ, Rey FE, Knight R, Gordon JI. The effect of diet on the human gut microbiome: a metagenomic analysis in humanized gnotobiotic mice. Science Translational Medicine. 2009;1: 6ra14–6ra14.</w:t>
+      </w:r>
+      <w:r>
+        <w:t xml:space="preserve"> </w:t>
+      </w:r>
+    </w:p>
+    <w:p>
+      <w:pPr>
+        <w:pStyle w:val="Bibliography"/>
+      </w:pPr>
+      <w:r>
+        <w:t xml:space="preserve">63. David LA, Maurice CF, Carmody RN, Gootenberg DB, Button JE, Wolfe BE, et al. Diet rapidly and reproducibly alters the human gut microbiome. Nature. 2014;505: 559–563.</w:t>
+      </w:r>
+      <w:r>
+        <w:t xml:space="preserve"> </w:t>
+      </w:r>
+    </w:p>
+    <w:p>
+      <w:pPr>
+        <w:pStyle w:val="Bibliography"/>
+      </w:pPr>
+      <w:r>
+        <w:t xml:space="preserve">64. Grice EA, Kong HH, Conlan S, Deming CB, Davis J, Young AC, et al. Topographical and Temporal Diversity of the Human Skin Microbiome. Science. 2009;324: 1190–1192.</w:t>
+      </w:r>
+      <w:r>
+        <w:t xml:space="preserve"> </w:t>
+      </w:r>
+    </w:p>
+    <w:p>
+      <w:pPr>
+        <w:pStyle w:val="Bibliography"/>
+      </w:pPr>
+      <w:r>
+        <w:t xml:space="preserve">65. Minot S, Bryson A, Chehoud C, Wu GD, Lewis JD, Bushman FD. Rapid evolution of the human gut virome. Proceedings of the National Academy of Sciences of the United States of America. 2013;110: 12450–12455.</w:t>
+      </w:r>
+      <w:r>
+        <w:t xml:space="preserve"> </w:t>
+      </w:r>
+    </w:p>
+    <w:p>
+      <w:pPr>
+        <w:pStyle w:val="Bibliography"/>
+      </w:pPr>
+      <w:r>
+        <w:t xml:space="preserve">66. Schloss PD, Handelsman J. Introducing DOTUR, a computer program for defining operational taxonomic units and estimating species richness. Applied and Environmental Microbiology. 2005;71: 1501–1506.</w:t>
+      </w:r>
+      <w:r>
+        <w:t xml:space="preserve"> </w:t>
+      </w:r>
+    </w:p>
+    <w:p>
+      <w:pPr>
+        <w:pStyle w:val="Bibliography"/>
+      </w:pPr>
+      <w:r>
+        <w:t xml:space="preserve">67. Yilmaz S, Allgaier M, Hugenholtz P. Multiple displacement amplification compromises quantitative analysis of metagenomes. Nature Methods. 2010;7: 943–944.</w:t>
+      </w:r>
+      <w:r>
+        <w:t xml:space="preserve"> </w:t>
+      </w:r>
+    </w:p>
+    <w:p>
+      <w:pPr>
+        <w:pStyle w:val="Bibliography"/>
+      </w:pPr>
+      <w:r>
+        <w:t xml:space="preserve">68. Kim KH, Chang HW, Nam YD, Roh SW. Amplification of uncultured single-stranded DNA viruses from rice paddy soil. Applied and …. 2008;</w:t>
+      </w:r>
+      <w:r>
+        <w:t xml:space="preserve"> </w:t>
+      </w:r>
+    </w:p>
+    <w:p>
+      <w:pPr>
+        <w:pStyle w:val="Bibliography"/>
+      </w:pPr>
+      <w:r>
+        <w:t xml:space="preserve">69. Kim K-H, Bae J-W. Amplification methods bias metagenomic libraries of uncultured single-stranded and double-stranded DNA viruses. Applied and Environmental Microbiology. 2011;77: 7663–7668.</w:t>
+      </w:r>
+      <w:r>
+        <w:t xml:space="preserve"> </w:t>
+      </w:r>
+    </w:p>
+    <w:p>
+      <w:pPr>
+        <w:pStyle w:val="Bibliography"/>
+      </w:pPr>
+      <w:r>
+        <w:t xml:space="preserve">70. Minot S, Wu GD, Lewis JD, Bushman FD. Conservation of gene cassettes among diverse viruses of the human gut. PLOS ONE. 2012;7: e42342.</w:t>
+      </w:r>
+      <w:r>
+        <w:t xml:space="preserve"> </w:t>
+      </w:r>
+    </w:p>
+    <w:p>
+      <w:pPr>
+        <w:pStyle w:val="Bibliography"/>
+      </w:pPr>
+      <w:r>
+        <w:t xml:space="preserve">71. Deng L, Ignacio-Espinoza JC, Gregory AC, Poulos BT, Weitz JS, Hugenholtz P, et al. Viral tagging reveals discrete populations in Synechococcus viral genome sequence space. Nature. 2014;513: 242–245.</w:t>
+      </w:r>
+      <w:r>
+        <w:t xml:space="preserve"> </w:t>
+      </w:r>
+    </w:p>
+    <w:p>
+      <w:pPr>
+        <w:pStyle w:val="Bibliography"/>
+      </w:pPr>
+      <w:r>
+        <w:t xml:space="preserve">72. Brum JR, Ignacio-Espinoza JC, Roux S, Doulcier G, Acinas SG, Alberti A, et al. Ocean plankton. Patterns and ecological drivers of ocean viral communities. Science. 2015;348: 1261498–1261498.</w:t>
+      </w:r>
+      <w:r>
+        <w:t xml:space="preserve"> </w:t>
+      </w:r>
+    </w:p>
+    <w:p>
+      <w:pPr>
+        <w:pStyle w:val="Bibliography"/>
+      </w:pPr>
+      <w:r>
+        <w:t xml:space="preserve">73. Polz MF, Hunt DE, Preheim SP, Weinreich DM. Patterns and mechanisms of genetic and phenotypic differentiation in marine microbes. Philosophical Transactions of the Royal Society B: Biological Sciences. 2006;361: 2009–2021.</w:t>
+      </w:r>
+      <w:r>
+        <w:t xml:space="preserve"> </w:t>
+      </w:r>
+    </w:p>
+    <w:p>
+      <w:pPr>
+        <w:pStyle w:val="Bibliography"/>
+      </w:pPr>
+      <w:r>
+        <w:t xml:space="preserve">74. Gregory AC, Solonenko SA, Ignacio-Espinoza JC, LaButti K, Copeland A, Sudek S, et al. Genomic differentiation among wild cyanophages despite widespread horizontal gene transfer. BMC Genomics. 2016;17: 930.</w:t>
+      </w:r>
+      <w:r>
+        <w:t xml:space="preserve"> </w:t>
+      </w:r>
+    </w:p>
+    <w:p>
+      <w:pPr>
+        <w:pStyle w:val="Bibliography"/>
+      </w:pPr>
+      <w:r>
+        <w:t xml:space="preserve">75. Paez-Espino D, Eloe-Fadrosh EA, Pavlopoulos GA, Thomas AD, Huntemann M, Mikhailova N, et al. Uncovering Earth’s virome. Nature. 2016;</w:t>
+      </w:r>
+      <w:r>
+        <w:t xml:space="preserve"> </w:t>
+      </w:r>
+    </w:p>
+    <w:p>
+      <w:pPr>
+        <w:pStyle w:val="Bibliography"/>
+      </w:pPr>
+      <w:r>
+        <w:t xml:space="preserve">76. Grice EA, Segre JA. The skin microbiome. Nature Reviews Microbiology. 2011;9: 244–253.</w:t>
+      </w:r>
+      <w:r>
+        <w:t xml:space="preserve"> </w:t>
+      </w:r>
+    </w:p>
+    <w:p>
+      <w:pPr>
+        <w:pStyle w:val="Bibliography"/>
+      </w:pPr>
+      <w:r>
+        <w:t xml:space="preserve">77. Round JL, Mazmanian SK. The gut microbiota shapes intestinal immune responses during health and disease. Nature reviews Immunology. 2009;9: 313–323.</w:t>
+      </w:r>
+      <w:r>
+        <w:t xml:space="preserve"> </w:t>
+      </w:r>
+    </w:p>
+    <w:p>
+      <w:pPr>
+        <w:pStyle w:val="Bibliography"/>
+      </w:pPr>
+      <w:r>
+        <w:t xml:space="preserve">78. Hannon GJ. FASTX-Toolkit.: GNU Affero General Public License.</w:t>
+      </w:r>
+      <w:r>
+        <w:t xml:space="preserve"> </w:t>
+      </w:r>
+    </w:p>
+    <w:p>
+      <w:pPr>
+        <w:pStyle w:val="Bibliography"/>
+      </w:pPr>
+      <w:r>
+        <w:t xml:space="preserve">79. Li D, Luo R, Liu C-M, Leung C-M, Ting H-F, Sadakane K, et al. MEGAHIT v1.0: A fast and scalable metagenome assembler driven by advanced methodologies and community practices. METHODS. 2016;102: 3–11.</w:t>
+      </w:r>
+      <w:r>
+        <w:t xml:space="preserve"> </w:t>
+      </w:r>
+    </w:p>
+    <w:p>
+      <w:pPr>
+        <w:pStyle w:val="Bibliography"/>
+      </w:pPr>
+      <w:r>
+        <w:t xml:space="preserve">80. Langmead B, Salzberg SL. Fast gapped-read alignment with Bowtie 2. Nature Methods. 2012;9: 357–359.</w:t>
+      </w:r>
+      <w:r>
+        <w:t xml:space="preserve"> </w:t>
+      </w:r>
+    </w:p>
+    <w:p>
+      <w:pPr>
+        <w:pStyle w:val="Bibliography"/>
+      </w:pPr>
+      <w:r>
+        <w:t xml:space="preserve">81. Alneberg J, Bjarnason BS aacute ri, Bruijn I de, Schirmer M, Quick J, Ijaz UZ, et al. Binning metagenomic contigs by coverage and composition. Nature Methods. 2014; 1–7.</w:t>
+      </w:r>
+      <w:r>
+        <w:t xml:space="preserve"> </w:t>
+      </w:r>
+    </w:p>
+    <w:p>
+      <w:pPr>
+        <w:pStyle w:val="Bibliography"/>
+      </w:pPr>
+      <w:r>
+        <w:t xml:space="preserve">82. Hyatt D, LoCascio PF, Hauser LJ, Uberbacher EC. Gene and translation initiation site prediction in metagenomic sequences. Bioinformatics. 2012;28: 2223–2230.</w:t>
+      </w:r>
+      <w:r>
+        <w:t xml:space="preserve"> </w:t>
+      </w:r>
+    </w:p>
+    <w:p>
+      <w:pPr>
+        <w:pStyle w:val="Bibliography"/>
+      </w:pPr>
+      <w:r>
+        <w:t xml:space="preserve">83. Kuhn M. caret: Classification and Regression Training.</w:t>
+      </w:r>
+      <w:r>
+        <w:t xml:space="preserve"> </w:t>
+      </w:r>
+    </w:p>
+    <w:p>
+      <w:pPr>
+        <w:pStyle w:val="Bibliography"/>
+      </w:pPr>
+      <w:r>
+        <w:t xml:space="preserve">84. Edgar RC. PILER-CR: fast and accurate identification of CRISPR repeats. BMC Bioinformatics. 2007;8: 18.</w:t>
+      </w:r>
+      <w:r>
+        <w:t xml:space="preserve"> </w:t>
+      </w:r>
+    </w:p>
+    <w:p>
+      <w:pPr>
+        <w:pStyle w:val="Bibliography"/>
+      </w:pPr>
+      <w:r>
+        <w:t xml:space="preserve">85. Camacho C, Coulouris G, Avagyan V, Ma N, Papadopoulos J, Bealer K, et al. BLAST+: architecture and applications. BMC Bioinformatics. 2009;10: 1.</w:t>
+      </w:r>
+      <w:r>
+        <w:t xml:space="preserve"> </w:t>
+      </w:r>
+    </w:p>
+    <w:p>
+      <w:pPr>
+        <w:pStyle w:val="Bibliography"/>
+      </w:pPr>
+      <w:r>
+        <w:t xml:space="preserve">86. Buchfink B, Xie C, Huson DH. Fast and sensitive protein alignment using DIAMOND. Nature Methods. 2015;12: 59–60.</w:t>
+      </w:r>
+      <w:r>
+        <w:t xml:space="preserve"> </w:t>
+      </w:r>
+    </w:p>
+    <w:p>
+      <w:pPr>
+        <w:pStyle w:val="Bibliography"/>
+      </w:pPr>
+      <w:r>
+        <w:t xml:space="preserve">87. Neo4j.</w:t>
+      </w:r>
+      <w:r>
+        <w:t xml:space="preserve"> </w:t>
+      </w:r>
+    </w:p>
+    <w:p>
+      <w:pPr>
+        <w:pStyle w:val="Bibliography"/>
+      </w:pPr>
+      <w:r>
+        <w:t xml:space="preserve">88. Csardi G, Nepusz T. The igraph software package for complex network research.</w:t>
       </w:r>
       <w:r>
         <w:t xml:space="preserve"> </w:t>
@@ -5988,7 +6332,7 @@
     </w:lvl>
   </w:abstractNum>
   <w:abstractNum w:abstractNumId="990">
-    <w:nsid w:val="539e3644"/>
+    <w:nsid w:val="bf27fdbd"/>
     <w:multiLevelType w:val="multilevel"/>
     <w:lvl w:ilvl="0">
       <w:numFmt w:val="bullet"/>

</xml_diff>